<commit_message>
Ajout de la fonctionnalité du battery usage
</commit_message>
<xml_diff>
--- a/Projet_Final_1635682_1635849_1759612.docx
+++ b/Projet_Final_1635682_1635849_1759612.docx
@@ -1,6 +1,6 @@
 
 <file path=word/document.xml><?xml version="1.0" encoding="utf-8"?>
-<w:document xmlns:wpc="http://schemas.microsoft.com/office/word/2010/wordprocessingCanvas" xmlns:mc="http://schemas.openxmlformats.org/markup-compatibility/2006" xmlns:o="urn:schemas-microsoft-com:office:office" xmlns:r="http://schemas.openxmlformats.org/officeDocument/2006/relationships" xmlns:m="http://schemas.openxmlformats.org/officeDocument/2006/math" xmlns:v="urn:schemas-microsoft-com:vml" xmlns:wp14="http://schemas.microsoft.com/office/word/2010/wordprocessingDrawing" xmlns:wp="http://schemas.openxmlformats.org/drawingml/2006/wordprocessingDrawing" xmlns:w10="urn:schemas-microsoft-com:office:word" xmlns:w="http://schemas.openxmlformats.org/wordprocessingml/2006/main" xmlns:w14="http://schemas.microsoft.com/office/word/2010/wordml" xmlns:w15="http://schemas.microsoft.com/office/word/2012/wordml" xmlns:wpg="http://schemas.microsoft.com/office/word/2010/wordprocessingGroup" xmlns:wpi="http://schemas.microsoft.com/office/word/2010/wordprocessingInk" xmlns:wne="http://schemas.microsoft.com/office/word/2006/wordml" xmlns:wps="http://schemas.microsoft.com/office/word/2010/wordprocessingShape" mc:Ignorable="w14 w15 wp14">
+<w:document xmlns:wpc="http://schemas.microsoft.com/office/word/2010/wordprocessingCanvas" xmlns:cx="http://schemas.microsoft.com/office/drawing/2014/chartex" xmlns:cx1="http://schemas.microsoft.com/office/drawing/2015/9/8/chartex" xmlns:mc="http://schemas.openxmlformats.org/markup-compatibility/2006" xmlns:o="urn:schemas-microsoft-com:office:office" xmlns:r="http://schemas.openxmlformats.org/officeDocument/2006/relationships" xmlns:m="http://schemas.openxmlformats.org/officeDocument/2006/math" xmlns:v="urn:schemas-microsoft-com:vml" xmlns:wp14="http://schemas.microsoft.com/office/word/2010/wordprocessingDrawing" xmlns:wp="http://schemas.openxmlformats.org/drawingml/2006/wordprocessingDrawing" xmlns:w10="urn:schemas-microsoft-com:office:word" xmlns:w="http://schemas.openxmlformats.org/wordprocessingml/2006/main" xmlns:w14="http://schemas.microsoft.com/office/word/2010/wordml" xmlns:w15="http://schemas.microsoft.com/office/word/2012/wordml" xmlns:w16se="http://schemas.microsoft.com/office/word/2015/wordml/symex" xmlns:wpg="http://schemas.microsoft.com/office/word/2010/wordprocessingGroup" xmlns:wpi="http://schemas.microsoft.com/office/word/2010/wordprocessingInk" xmlns:wne="http://schemas.microsoft.com/office/word/2006/wordml" xmlns:wps="http://schemas.microsoft.com/office/word/2010/wordprocessingShape" mc:Ignorable="w14 w15 w16se wp14">
   <w:body>
     <w:p>
       <w:pPr>
@@ -12,7 +12,7 @@
       <w:r>
         <w:rPr>
           <w:noProof/>
-          <w:lang w:val="fr-FR" w:eastAsia="fr-FR"/>
+          <w:lang w:val="fr-CA" w:eastAsia="fr-CA"/>
         </w:rPr>
         <w:drawing>
           <wp:inline distT="0" distB="0" distL="0" distR="0">
@@ -224,8 +224,9 @@
           <w:szCs w:val="32"/>
           <w:lang w:val="fr-CA"/>
         </w:rPr>
-        <w:t>Sacha Licatese-Roussel</w:t>
-      </w:r>
+        <w:t xml:space="preserve">Sacha </w:t>
+      </w:r>
+      <w:proofErr w:type="spellStart"/>
       <w:r>
         <w:rPr>
           <w:rStyle w:val="lev"/>
@@ -233,19 +234,18 @@
           <w:szCs w:val="32"/>
           <w:lang w:val="fr-CA"/>
         </w:rPr>
-        <w:t>, 1635849</w:t>
-      </w:r>
-    </w:p>
-    <w:p>
-      <w:pPr>
-        <w:jc w:val="center"/>
+        <w:t>Licatese</w:t>
+      </w:r>
+      <w:proofErr w:type="spellEnd"/>
+      <w:r>
         <w:rPr>
           <w:rStyle w:val="lev"/>
           <w:sz w:val="32"/>
           <w:szCs w:val="32"/>
           <w:lang w:val="fr-CA"/>
         </w:rPr>
-      </w:pPr>
+        <w:t>-Roussel</w:t>
+      </w:r>
       <w:r>
         <w:rPr>
           <w:rStyle w:val="lev"/>
@@ -253,17 +253,19 @@
           <w:szCs w:val="32"/>
           <w:lang w:val="fr-CA"/>
         </w:rPr>
-        <w:t>Yann Dago</w:t>
-      </w:r>
-      <w:r>
+        <w:t>, 1635849</w:t>
+      </w:r>
+    </w:p>
+    <w:p>
+      <w:pPr>
+        <w:jc w:val="center"/>
         <w:rPr>
           <w:rStyle w:val="lev"/>
           <w:sz w:val="32"/>
           <w:szCs w:val="32"/>
           <w:lang w:val="fr-CA"/>
         </w:rPr>
-        <w:t xml:space="preserve">, </w:t>
-      </w:r>
+      </w:pPr>
       <w:r>
         <w:rPr>
           <w:rStyle w:val="lev"/>
@@ -271,19 +273,19 @@
           <w:szCs w:val="32"/>
           <w:lang w:val="fr-CA"/>
         </w:rPr>
-        <w:t>1635682</w:t>
-      </w:r>
-    </w:p>
-    <w:p>
-      <w:pPr>
-        <w:jc w:val="center"/>
+        <w:t xml:space="preserve">Yann </w:t>
+      </w:r>
+      <w:proofErr w:type="spellStart"/>
+      <w:r>
         <w:rPr>
           <w:rStyle w:val="lev"/>
           <w:sz w:val="32"/>
           <w:szCs w:val="32"/>
           <w:lang w:val="fr-CA"/>
         </w:rPr>
-      </w:pPr>
+        <w:t>Dago</w:t>
+      </w:r>
+      <w:proofErr w:type="spellEnd"/>
       <w:r>
         <w:rPr>
           <w:rStyle w:val="lev"/>
@@ -291,8 +293,59 @@
           <w:szCs w:val="32"/>
           <w:lang w:val="fr-CA"/>
         </w:rPr>
-        <w:t>Golnoush Rahimzadeh</w:t>
-      </w:r>
+        <w:t xml:space="preserve">, </w:t>
+      </w:r>
+      <w:r>
+        <w:rPr>
+          <w:rStyle w:val="lev"/>
+          <w:sz w:val="32"/>
+          <w:szCs w:val="32"/>
+          <w:lang w:val="fr-CA"/>
+        </w:rPr>
+        <w:t>1635682</w:t>
+      </w:r>
+    </w:p>
+    <w:p>
+      <w:pPr>
+        <w:jc w:val="center"/>
+        <w:rPr>
+          <w:rStyle w:val="lev"/>
+          <w:sz w:val="32"/>
+          <w:szCs w:val="32"/>
+          <w:lang w:val="fr-CA"/>
+        </w:rPr>
+      </w:pPr>
+      <w:proofErr w:type="spellStart"/>
+      <w:r>
+        <w:rPr>
+          <w:rStyle w:val="lev"/>
+          <w:sz w:val="32"/>
+          <w:szCs w:val="32"/>
+          <w:lang w:val="fr-CA"/>
+        </w:rPr>
+        <w:t>Golnoush</w:t>
+      </w:r>
+      <w:proofErr w:type="spellEnd"/>
+      <w:r>
+        <w:rPr>
+          <w:rStyle w:val="lev"/>
+          <w:sz w:val="32"/>
+          <w:szCs w:val="32"/>
+          <w:lang w:val="fr-CA"/>
+        </w:rPr>
+        <w:t xml:space="preserve"> </w:t>
+      </w:r>
+      <w:proofErr w:type="spellStart"/>
+      <w:r>
+        <w:rPr>
+          <w:rStyle w:val="lev"/>
+          <w:sz w:val="32"/>
+          <w:szCs w:val="32"/>
+          <w:lang w:val="fr-CA"/>
+        </w:rPr>
+        <w:t>Rahimzadeh</w:t>
+      </w:r>
+      <w:proofErr w:type="spellEnd"/>
       <w:r>
         <w:rPr>
           <w:rStyle w:val="lev"/>
@@ -1338,7 +1391,29 @@
           <w:szCs w:val="24"/>
           <w:lang w:val="fr-CA"/>
         </w:rPr>
-        <w:t>L’utilisation d’une base de données de série, d’une base de données pour les données utilisateurs, de Google Maps et de capteurs du téléphone ont servis à fournir une belle expérience utilisateur.</w:t>
+        <w:t xml:space="preserve">L’utilisation d’une base de données de série, d’une base de données pour les données utilisateurs, de Google </w:t>
+      </w:r>
+      <w:proofErr w:type="spellStart"/>
+      <w:r>
+        <w:rPr>
+          <w:rStyle w:val="lev"/>
+          <w:b w:val="0"/>
+          <w:sz w:val="24"/>
+          <w:szCs w:val="24"/>
+          <w:lang w:val="fr-CA"/>
+        </w:rPr>
+        <w:t>Maps</w:t>
+      </w:r>
+      <w:proofErr w:type="spellEnd"/>
+      <w:r>
+        <w:rPr>
+          <w:rStyle w:val="lev"/>
+          <w:b w:val="0"/>
+          <w:sz w:val="24"/>
+          <w:szCs w:val="24"/>
+          <w:lang w:val="fr-CA"/>
+        </w:rPr>
+        <w:t xml:space="preserve"> et de capteurs du téléphone ont servis à fournir une belle expérience utilisateur.</w:t>
       </w:r>
     </w:p>
     <w:p>
@@ -1584,7 +1659,25 @@
           <w:szCs w:val="24"/>
           <w:lang w:val="fr-CA"/>
         </w:rPr>
-        <w:t> L’application utilise Google Maps afin d’afficher les positions de l’utilisateur et des utilisateurs aux alentours.</w:t>
+        <w:t xml:space="preserve"> L’application utilise Google </w:t>
+      </w:r>
+      <w:proofErr w:type="spellStart"/>
+      <w:r>
+        <w:rPr>
+          <w:sz w:val="24"/>
+          <w:szCs w:val="24"/>
+          <w:lang w:val="fr-CA"/>
+        </w:rPr>
+        <w:t>Maps</w:t>
+      </w:r>
+      <w:proofErr w:type="spellEnd"/>
+      <w:r>
+        <w:rPr>
+          <w:sz w:val="24"/>
+          <w:szCs w:val="24"/>
+          <w:lang w:val="fr-CA"/>
+        </w:rPr>
+        <w:t xml:space="preserve"> afin d’afficher les positions de l’utilisateur et des utilisateurs aux alentours.</w:t>
       </w:r>
     </w:p>
     <w:p>
@@ -1632,7 +1725,43 @@
           <w:szCs w:val="24"/>
           <w:lang w:val="fr-CA"/>
         </w:rPr>
-        <w:t>L’application utilise GeoFire de Firebase afin de faire la recherche des personnes autour d’une certaine coordonnée de localisation.</w:t>
+        <w:t xml:space="preserve">L’application utilise </w:t>
+      </w:r>
+      <w:proofErr w:type="spellStart"/>
+      <w:r>
+        <w:rPr>
+          <w:sz w:val="24"/>
+          <w:szCs w:val="24"/>
+          <w:lang w:val="fr-CA"/>
+        </w:rPr>
+        <w:t>GeoFire</w:t>
+      </w:r>
+      <w:proofErr w:type="spellEnd"/>
+      <w:r>
+        <w:rPr>
+          <w:sz w:val="24"/>
+          <w:szCs w:val="24"/>
+          <w:lang w:val="fr-CA"/>
+        </w:rPr>
+        <w:t xml:space="preserve"> de </w:t>
+      </w:r>
+      <w:proofErr w:type="spellStart"/>
+      <w:r>
+        <w:rPr>
+          <w:sz w:val="24"/>
+          <w:szCs w:val="24"/>
+          <w:lang w:val="fr-CA"/>
+        </w:rPr>
+        <w:t>Firebase</w:t>
+      </w:r>
+      <w:proofErr w:type="spellEnd"/>
+      <w:r>
+        <w:rPr>
+          <w:sz w:val="24"/>
+          <w:szCs w:val="24"/>
+          <w:lang w:val="fr-CA"/>
+        </w:rPr>
+        <w:t xml:space="preserve"> afin de faire la recherche des personnes autour d’une certaine coordonnée de localisation.</w:t>
       </w:r>
     </w:p>
     <w:p>
@@ -1681,7 +1810,43 @@
           <w:lang w:val="fr-CA"/>
         </w:rPr>
         <w:lastRenderedPageBreak/>
-        <w:t>Le stockage de données est fait grâce à Firebase qui fournit une base de données de style NoSQL ainsi qu’une fonctionnalité d’authentification d’utilisateurs.</w:t>
+        <w:t xml:space="preserve">Le stockage de données est fait grâce à </w:t>
+      </w:r>
+      <w:proofErr w:type="spellStart"/>
+      <w:r>
+        <w:rPr>
+          <w:sz w:val="24"/>
+          <w:szCs w:val="24"/>
+          <w:lang w:val="fr-CA"/>
+        </w:rPr>
+        <w:t>Firebase</w:t>
+      </w:r>
+      <w:proofErr w:type="spellEnd"/>
+      <w:r>
+        <w:rPr>
+          <w:sz w:val="24"/>
+          <w:szCs w:val="24"/>
+          <w:lang w:val="fr-CA"/>
+        </w:rPr>
+        <w:t xml:space="preserve"> qui fournit une base de données de style </w:t>
+      </w:r>
+      <w:proofErr w:type="spellStart"/>
+      <w:r>
+        <w:rPr>
+          <w:sz w:val="24"/>
+          <w:szCs w:val="24"/>
+          <w:lang w:val="fr-CA"/>
+        </w:rPr>
+        <w:t>NoSQL</w:t>
+      </w:r>
+      <w:proofErr w:type="spellEnd"/>
+      <w:r>
+        <w:rPr>
+          <w:sz w:val="24"/>
+          <w:szCs w:val="24"/>
+          <w:lang w:val="fr-CA"/>
+        </w:rPr>
+        <w:t xml:space="preserve"> ainsi qu’une fonctionnalité d’authentification d’utilisateurs.</w:t>
       </w:r>
     </w:p>
     <w:p>
@@ -1793,7 +1958,7 @@
                   <v:path o:extrusionok="f" gradientshapeok="t" o:connecttype="rect"/>
                   <o:lock v:ext="edit" aspectratio="t"/>
                 </v:shapetype>
-                <v:shape id="_x0000_i1025" type="#_x0000_t75" style="width:103.7pt;height:181.45pt">
+                <v:shape id="_x0000_i1025" type="#_x0000_t75" style="width:103.5pt;height:181.5pt">
                   <v:imagedata r:id="rId11" o:title="13010129_10209095464169881_991689736_o"/>
                 </v:shape>
               </w:pict>
@@ -1840,7 +2005,7 @@
                 <w:lang w:val="fr-FR"/>
               </w:rPr>
               <w:pict>
-                <v:shape id="_x0000_i1026" type="#_x0000_t75" style="width:97.35pt;height:174.55pt">
+                <v:shape id="_x0000_i1026" type="#_x0000_t75" style="width:97.5pt;height:174pt">
                   <v:imagedata r:id="rId12" o:title="12962393_10209095464009877_1864780260_o"/>
                 </v:shape>
               </w:pict>
@@ -1892,7 +2057,7 @@
             <w:r>
               <w:rPr>
                 <w:noProof/>
-                <w:lang w:val="fr-FR" w:eastAsia="fr-FR"/>
+                <w:lang w:val="fr-CA" w:eastAsia="fr-CA"/>
               </w:rPr>
               <w:drawing>
                 <wp:inline distT="0" distB="0" distL="0" distR="0">
@@ -2009,7 +2174,7 @@
             <w:r>
               <w:rPr>
                 <w:noProof/>
-                <w:lang w:val="fr-FR" w:eastAsia="fr-FR"/>
+                <w:lang w:val="fr-CA" w:eastAsia="fr-CA"/>
               </w:rPr>
               <w:drawing>
                 <wp:inline distT="0" distB="0" distL="0" distR="0">
@@ -2074,21 +2239,7 @@
                 <w:u w:val="single"/>
                 <w:lang w:val="fr-FR"/>
               </w:rPr>
-              <w:t xml:space="preserve">Figure </w:t>
-            </w:r>
-            <w:r>
-              <w:rPr>
-                <w:u w:val="single"/>
-                <w:lang w:val="fr-FR"/>
-              </w:rPr>
-              <w:t>4</w:t>
-            </w:r>
-            <w:r>
-              <w:rPr>
-                <w:u w:val="single"/>
-                <w:lang w:val="fr-FR"/>
-              </w:rPr>
-              <w:t> : Page de gestion des amis</w:t>
+              <w:t>Figure 4 : Page de gestion des amis</w:t>
             </w:r>
           </w:p>
         </w:tc>
@@ -2115,7 +2266,7 @@
             <w:r>
               <w:rPr>
                 <w:noProof/>
-                <w:lang w:val="fr-FR" w:eastAsia="fr-FR"/>
+                <w:lang w:val="fr-CA" w:eastAsia="fr-CA"/>
               </w:rPr>
               <w:drawing>
                 <wp:inline distT="0" distB="0" distL="0" distR="0">
@@ -2234,7 +2385,7 @@
             <w:r>
               <w:rPr>
                 <w:noProof/>
-                <w:lang w:val="fr-FR" w:eastAsia="fr-FR"/>
+                <w:lang w:val="fr-CA" w:eastAsia="fr-CA"/>
               </w:rPr>
               <w:drawing>
                 <wp:inline distT="0" distB="0" distL="0" distR="0">
@@ -2325,28 +2476,7 @@
                 <w:u w:val="single"/>
                 <w:lang w:val="fr-FR"/>
               </w:rPr>
-              <w:t>Page de gestion des</w:t>
-            </w:r>
-            <w:r>
-              <w:rPr>
-                <w:u w:val="single"/>
-                <w:lang w:val="fr-FR"/>
-              </w:rPr>
-              <w:t xml:space="preserve"> suggestions de</w:t>
-            </w:r>
-            <w:r>
-              <w:rPr>
-                <w:u w:val="single"/>
-                <w:lang w:val="fr-FR"/>
-              </w:rPr>
-              <w:t xml:space="preserve"> séries</w:t>
-            </w:r>
-            <w:r>
-              <w:rPr>
-                <w:u w:val="single"/>
-                <w:lang w:val="fr-FR"/>
-              </w:rPr>
-              <w:t xml:space="preserve"> reçues</w:t>
+              <w:t>Page de gestion des suggestions de séries reçues</w:t>
             </w:r>
           </w:p>
         </w:tc>
@@ -2381,7 +2511,7 @@
               <w:rPr>
                 <w:noProof/>
                 <w:u w:val="single"/>
-                <w:lang w:val="fr-FR" w:eastAsia="fr-FR"/>
+                <w:lang w:val="fr-CA" w:eastAsia="fr-CA"/>
               </w:rPr>
               <w:drawing>
                 <wp:inline distT="0" distB="0" distL="0" distR="0" wp14:anchorId="42D51797" wp14:editId="03F6D673">
@@ -2496,7 +2626,7 @@
               <w:rPr>
                 <w:noProof/>
                 <w:u w:val="single"/>
-                <w:lang w:val="fr-FR" w:eastAsia="fr-FR"/>
+                <w:lang w:val="fr-CA" w:eastAsia="fr-CA"/>
               </w:rPr>
               <w:drawing>
                 <wp:inline distT="0" distB="0" distL="0" distR="0" wp14:anchorId="34355814" wp14:editId="7D80C291">
@@ -2582,14 +2712,7 @@
                 <w:u w:val="single"/>
                 <w:lang w:val="fr-FR"/>
               </w:rPr>
-              <w:t xml:space="preserve">Page de de visualisation des </w:t>
-            </w:r>
-            <w:r>
-              <w:rPr>
-                <w:u w:val="single"/>
-                <w:lang w:val="fr-FR"/>
-              </w:rPr>
-              <w:t>séries d’un utilisateur proche</w:t>
+              <w:t>Page de de visualisation des séries d’un utilisateur proche</w:t>
             </w:r>
           </w:p>
         </w:tc>
@@ -2618,7 +2741,7 @@
               <w:rPr>
                 <w:noProof/>
                 <w:u w:val="single"/>
-                <w:lang w:val="fr-FR" w:eastAsia="fr-FR"/>
+                <w:lang w:val="fr-CA" w:eastAsia="fr-CA"/>
               </w:rPr>
               <w:drawing>
                 <wp:inline distT="0" distB="0" distL="0" distR="0">
@@ -2704,14 +2827,7 @@
                 <w:u w:val="single"/>
                 <w:lang w:val="fr-FR"/>
               </w:rPr>
-              <w:t xml:space="preserve">Page de de </w:t>
-            </w:r>
-            <w:r>
-              <w:rPr>
-                <w:u w:val="single"/>
-                <w:lang w:val="fr-FR"/>
-              </w:rPr>
-              <w:t>changement de paramètres</w:t>
+              <w:t>Page de de changement de paramètres</w:t>
             </w:r>
           </w:p>
         </w:tc>
@@ -2817,7 +2933,25 @@
           <w:szCs w:val="24"/>
           <w:lang w:val="fr-FR"/>
         </w:rPr>
-        <w:t>ou de créer un compte. Après avoie entré son email, si le compte n’existe pas, il est créé pui</w:t>
+        <w:t xml:space="preserve">ou de créer un compte. Après avoie </w:t>
+      </w:r>
+      <w:proofErr w:type="gramStart"/>
+      <w:r>
+        <w:rPr>
+          <w:sz w:val="24"/>
+          <w:szCs w:val="24"/>
+          <w:lang w:val="fr-FR"/>
+        </w:rPr>
+        <w:t>entré</w:t>
+      </w:r>
+      <w:proofErr w:type="gramEnd"/>
+      <w:r>
+        <w:rPr>
+          <w:sz w:val="24"/>
+          <w:szCs w:val="24"/>
+          <w:lang w:val="fr-FR"/>
+        </w:rPr>
+        <w:t xml:space="preserve"> son email, si le compte n’existe pas, il est créé pui</w:t>
       </w:r>
       <w:r>
         <w:rPr>
@@ -3142,7 +3276,25 @@
           <w:szCs w:val="24"/>
           <w:lang w:val="fr-FR"/>
         </w:rPr>
-        <w:t>L’utilisateur peut voir les autres utilisateurs proches qui apparaissent en rouge s’ils n’ont aucune séries en commun, en vert s’ils en ont au moins une en commun et en bleu s’il s’agit de l’utilisateur même.</w:t>
+        <w:t xml:space="preserve">L’utilisateur peut voir les autres utilisateurs proches qui apparaissent en rouge s’ils n’ont </w:t>
+      </w:r>
+      <w:proofErr w:type="gramStart"/>
+      <w:r>
+        <w:rPr>
+          <w:sz w:val="24"/>
+          <w:szCs w:val="24"/>
+          <w:lang w:val="fr-FR"/>
+        </w:rPr>
+        <w:t>aucune séries</w:t>
+      </w:r>
+      <w:proofErr w:type="gramEnd"/>
+      <w:r>
+        <w:rPr>
+          <w:sz w:val="24"/>
+          <w:szCs w:val="24"/>
+          <w:lang w:val="fr-FR"/>
+        </w:rPr>
+        <w:t xml:space="preserve"> en commun, en vert s’ils en ont au moins une en commun et en bleu s’il s’agit de l’utilisateur même.</w:t>
       </w:r>
     </w:p>
     <w:p>
@@ -3290,8 +3442,9 @@
           <w:szCs w:val="24"/>
           <w:lang w:val="fr-FR"/>
         </w:rPr>
-        <w:t xml:space="preserve">“Firebase” a été utilisé afin de de gérer la banque de groupes et d’utilisateurs, ainsi la synchronisation entre le téléphone et la base de données est gérée par ce cadriciel. </w:t>
-      </w:r>
+        <w:t>“</w:t>
+      </w:r>
+      <w:proofErr w:type="spellStart"/>
       <w:r>
         <w:rPr>
           <w:rStyle w:val="lev"/>
@@ -3300,7 +3453,138 @@
           <w:szCs w:val="24"/>
           <w:lang w:val="fr-FR"/>
         </w:rPr>
-        <w:t>L’authentification de utilisateur faite à l’aide d’une adresse e-mail et un mot de passe est aussi gérée par ce cadriciel. Ainsi, dans la base de données est sauvegardée une table de noms d’utilisateurs dont la clé est un ID propre à chaque utilisateur et la valeur est le nom d’utilisateur. Evidemment, des vérifications sont faites pour éviter des noms d’utilisateurs dupliqués. Puis il y a une table d’utilisateurs, qui contient pour chaque utilisateur ses données, soit sa liste d’amis, de séries, ses préférences, les suggestions de séries reçues, et les demandes d’amitiés reçues. Afin de faciliter la recherche d’utilisateurs aux alentours, Geofire a été utilisé, ce cadriciel quant à lui sauvegarde les positions des utilisateurs dans une table à part avec le nom d’utilisateur pour clé.</w:t>
+        <w:t>Firebase</w:t>
+      </w:r>
+      <w:proofErr w:type="spellEnd"/>
+      <w:r>
+        <w:rPr>
+          <w:rStyle w:val="lev"/>
+          <w:b w:val="0"/>
+          <w:sz w:val="24"/>
+          <w:szCs w:val="24"/>
+          <w:lang w:val="fr-FR"/>
+        </w:rPr>
+        <w:t xml:space="preserve">” a été utilisé afin de de gérer la banque de groupes et d’utilisateurs, ainsi la synchronisation entre le téléphone et la base de données est gérée par ce </w:t>
+      </w:r>
+      <w:proofErr w:type="spellStart"/>
+      <w:r>
+        <w:rPr>
+          <w:rStyle w:val="lev"/>
+          <w:b w:val="0"/>
+          <w:sz w:val="24"/>
+          <w:szCs w:val="24"/>
+          <w:lang w:val="fr-FR"/>
+        </w:rPr>
+        <w:t>cadriciel</w:t>
+      </w:r>
+      <w:proofErr w:type="spellEnd"/>
+      <w:r>
+        <w:rPr>
+          <w:rStyle w:val="lev"/>
+          <w:b w:val="0"/>
+          <w:sz w:val="24"/>
+          <w:szCs w:val="24"/>
+          <w:lang w:val="fr-FR"/>
+        </w:rPr>
+        <w:t xml:space="preserve">. </w:t>
+      </w:r>
+      <w:r>
+        <w:rPr>
+          <w:rStyle w:val="lev"/>
+          <w:b w:val="0"/>
+          <w:sz w:val="24"/>
+          <w:szCs w:val="24"/>
+          <w:lang w:val="fr-FR"/>
+        </w:rPr>
+        <w:t xml:space="preserve">L’authentification </w:t>
+      </w:r>
+      <w:proofErr w:type="gramStart"/>
+      <w:r>
+        <w:rPr>
+          <w:rStyle w:val="lev"/>
+          <w:b w:val="0"/>
+          <w:sz w:val="24"/>
+          <w:szCs w:val="24"/>
+          <w:lang w:val="fr-FR"/>
+        </w:rPr>
+        <w:t>de utilisateur</w:t>
+      </w:r>
+      <w:proofErr w:type="gramEnd"/>
+      <w:r>
+        <w:rPr>
+          <w:rStyle w:val="lev"/>
+          <w:b w:val="0"/>
+          <w:sz w:val="24"/>
+          <w:szCs w:val="24"/>
+          <w:lang w:val="fr-FR"/>
+        </w:rPr>
+        <w:t xml:space="preserve"> faite à l’aide d’une adresse e-mail et un mot de passe est aussi gérée par ce </w:t>
+      </w:r>
+      <w:proofErr w:type="spellStart"/>
+      <w:r>
+        <w:rPr>
+          <w:rStyle w:val="lev"/>
+          <w:b w:val="0"/>
+          <w:sz w:val="24"/>
+          <w:szCs w:val="24"/>
+          <w:lang w:val="fr-FR"/>
+        </w:rPr>
+        <w:t>cadriciel</w:t>
+      </w:r>
+      <w:proofErr w:type="spellEnd"/>
+      <w:r>
+        <w:rPr>
+          <w:rStyle w:val="lev"/>
+          <w:b w:val="0"/>
+          <w:sz w:val="24"/>
+          <w:szCs w:val="24"/>
+          <w:lang w:val="fr-FR"/>
+        </w:rPr>
+        <w:t xml:space="preserve">. Ainsi, dans la base de données est sauvegardée une table de noms d’utilisateurs dont la clé est un ID propre à chaque utilisateur et la valeur est le nom d’utilisateur. Evidemment, des vérifications sont faites pour éviter des noms d’utilisateurs dupliqués. Puis il y a une table d’utilisateurs, qui contient pour chaque utilisateur ses données, soit sa liste d’amis, de séries, ses préférences, les suggestions de séries reçues, et les demandes d’amitiés reçues. Afin de faciliter la recherche d’utilisateurs aux alentours, </w:t>
+      </w:r>
+      <w:proofErr w:type="spellStart"/>
+      <w:r>
+        <w:rPr>
+          <w:rStyle w:val="lev"/>
+          <w:b w:val="0"/>
+          <w:sz w:val="24"/>
+          <w:szCs w:val="24"/>
+          <w:lang w:val="fr-FR"/>
+        </w:rPr>
+        <w:t>Geofire</w:t>
+      </w:r>
+      <w:proofErr w:type="spellEnd"/>
+      <w:r>
+        <w:rPr>
+          <w:rStyle w:val="lev"/>
+          <w:b w:val="0"/>
+          <w:sz w:val="24"/>
+          <w:szCs w:val="24"/>
+          <w:lang w:val="fr-FR"/>
+        </w:rPr>
+        <w:t xml:space="preserve"> a été utilisé, ce </w:t>
+      </w:r>
+      <w:proofErr w:type="spellStart"/>
+      <w:r>
+        <w:rPr>
+          <w:rStyle w:val="lev"/>
+          <w:b w:val="0"/>
+          <w:sz w:val="24"/>
+          <w:szCs w:val="24"/>
+          <w:lang w:val="fr-FR"/>
+        </w:rPr>
+        <w:t>cadriciel</w:t>
+      </w:r>
+      <w:proofErr w:type="spellEnd"/>
+      <w:r>
+        <w:rPr>
+          <w:rStyle w:val="lev"/>
+          <w:b w:val="0"/>
+          <w:sz w:val="24"/>
+          <w:szCs w:val="24"/>
+          <w:lang w:val="fr-FR"/>
+        </w:rPr>
+        <w:t xml:space="preserve"> quant à lui sauvegarde les positions des utilisateurs dans une table à part avec le nom d’utilisateur pour clé.</w:t>
       </w:r>
     </w:p>
     <w:p>
@@ -3334,7 +3618,23 @@
           <w:sz w:val="24"/>
           <w:lang w:val="fr-CA"/>
         </w:rPr>
-        <w:t>Chaque profil utilisateur contient à liste d’amitiés et de demandes reçues; ainsi pour envoyer une requête d’amitié, le nom de l’utilisateur demandant est inscrit dans liste de requêtes reçue du destinataire de la demande</w:t>
+        <w:t xml:space="preserve">Chaque profil utilisateur contient à liste d’amitiés et de demandes </w:t>
+      </w:r>
+      <w:proofErr w:type="gramStart"/>
+      <w:r>
+        <w:rPr>
+          <w:sz w:val="24"/>
+          <w:lang w:val="fr-CA"/>
+        </w:rPr>
+        <w:t>reçues;</w:t>
+      </w:r>
+      <w:proofErr w:type="gramEnd"/>
+      <w:r>
+        <w:rPr>
+          <w:sz w:val="24"/>
+          <w:lang w:val="fr-CA"/>
+        </w:rPr>
+        <w:t xml:space="preserve"> ainsi pour envoyer une requête d’amitié, le nom de l’utilisateur demandant est inscrit dans liste de requêtes reçue du destinataire de la demande</w:t>
       </w:r>
       <w:r>
         <w:rPr>
@@ -3401,7 +3701,39 @@
           <w:sz w:val="24"/>
           <w:lang w:val="fr-CA"/>
         </w:rPr>
-        <w:t>Les séries sont retrouvées sur OMDB, une base de donnée Open-Source qui contient toutes les séries contenus sur IMDB, leurs ID sur le site IMDB et plusieurs informations importantes telles une le nom de la série, une photo du poster, une description et d’autres. Lorsque l’utilisateur fait une recherche, une requête http est faite sur le serveur d’OMDB afin de retrouver une série qui contient l’objet de recherche, puis une liste de séries possible est retournée au format JSON. Seule l’ID des séries est sauvegardé sur la base de données Firebase, et les données des séries sont sauvegardées localement tout au long de l’utilisation de l’application, ainsi à chaque connexion ou chaque fois que les données d’une série spécifique sont requises, une requête http est faite au serveur afin de récupérer les données, puis une autre est faite afin de récupérer le poster de la série s’il existe.</w:t>
+        <w:t xml:space="preserve">Les séries sont retrouvées sur OMDB, une base de donnée Open-Source qui contient toutes </w:t>
+      </w:r>
+      <w:proofErr w:type="gramStart"/>
+      <w:r>
+        <w:rPr>
+          <w:sz w:val="24"/>
+          <w:lang w:val="fr-CA"/>
+        </w:rPr>
+        <w:t>les séries contenus</w:t>
+      </w:r>
+      <w:proofErr w:type="gramEnd"/>
+      <w:r>
+        <w:rPr>
+          <w:sz w:val="24"/>
+          <w:lang w:val="fr-CA"/>
+        </w:rPr>
+        <w:t xml:space="preserve"> sur IMDB, leurs ID sur le site IMDB et plusieurs informations importantes telles une le nom de la série, une photo du poster, une description et d’autres. Lorsque l’utilisateur fait une recherche, une requête http est faite sur le serveur d’OMDB afin de retrouver une série qui contient l’objet de recherche, puis une liste de séries possible est retournée au format JSON. Seule l’ID des séries est sauvegardé sur la base de données </w:t>
+      </w:r>
+      <w:proofErr w:type="spellStart"/>
+      <w:r>
+        <w:rPr>
+          <w:sz w:val="24"/>
+          <w:lang w:val="fr-CA"/>
+        </w:rPr>
+        <w:t>Firebase</w:t>
+      </w:r>
+      <w:proofErr w:type="spellEnd"/>
+      <w:r>
+        <w:rPr>
+          <w:sz w:val="24"/>
+          <w:lang w:val="fr-CA"/>
+        </w:rPr>
+        <w:t>, et les données des séries sont sauvegardées localement tout au long de l’utilisation de l’application, ainsi à chaque connexion ou chaque fois que les données d’une série spécifique sont requises, une requête http est faite au serveur afin de récupérer les données, puis une autre est faite afin de récupérer le poster de la série s’il existe.</w:t>
       </w:r>
     </w:p>
     <w:p>
@@ -3418,70 +3750,23 @@
           <w:sz w:val="24"/>
           <w:lang w:val="fr-CA"/>
         </w:rPr>
-        <w:t xml:space="preserve">Chaque profil utilisateur contient à liste </w:t>
-      </w:r>
-      <w:r>
-        <w:rPr>
-          <w:sz w:val="24"/>
-          <w:lang w:val="fr-CA"/>
-        </w:rPr>
-        <w:t>de séries</w:t>
-      </w:r>
-      <w:r>
-        <w:rPr>
-          <w:sz w:val="24"/>
-          <w:lang w:val="fr-CA"/>
-        </w:rPr>
-        <w:t xml:space="preserve"> et de </w:t>
-      </w:r>
-      <w:r>
-        <w:rPr>
-          <w:sz w:val="24"/>
-          <w:lang w:val="fr-CA"/>
-        </w:rPr>
-        <w:t>suggestions de séries r</w:t>
-      </w:r>
-      <w:r>
-        <w:rPr>
-          <w:sz w:val="24"/>
-          <w:lang w:val="fr-CA"/>
-        </w:rPr>
-        <w:t>eçues</w:t>
-      </w:r>
-      <w:r>
-        <w:rPr>
-          <w:sz w:val="24"/>
-          <w:lang w:val="fr-CA"/>
-        </w:rPr>
-        <w:t>;</w:t>
-      </w:r>
-      <w:r>
-        <w:rPr>
-          <w:sz w:val="24"/>
-          <w:lang w:val="fr-CA"/>
-        </w:rPr>
-        <w:t xml:space="preserve"> ainsi pour </w:t>
-      </w:r>
-      <w:r>
-        <w:rPr>
-          <w:sz w:val="24"/>
-          <w:lang w:val="fr-CA"/>
-        </w:rPr>
-        <w:t>suivre une série, il suffit d’ajouter l’ID de la série dans la liste de séries</w:t>
-      </w:r>
-      <w:r>
-        <w:rPr>
-          <w:sz w:val="24"/>
-          <w:lang w:val="fr-CA"/>
-        </w:rPr>
-        <w:t>.</w:t>
-      </w:r>
-      <w:r>
-        <w:rPr>
-          <w:sz w:val="24"/>
-          <w:lang w:val="fr-CA"/>
-        </w:rPr>
-        <w:t xml:space="preserve"> Pour envoyer une recommandation, il suffit d’ajouter l’ID de la série dans la liste de recommandations reçues du destinataire.</w:t>
+        <w:t xml:space="preserve">Chaque profil utilisateur contient à liste de séries et de suggestions de séries </w:t>
+      </w:r>
+      <w:proofErr w:type="gramStart"/>
+      <w:r>
+        <w:rPr>
+          <w:sz w:val="24"/>
+          <w:lang w:val="fr-CA"/>
+        </w:rPr>
+        <w:t>reçues;</w:t>
+      </w:r>
+      <w:proofErr w:type="gramEnd"/>
+      <w:r>
+        <w:rPr>
+          <w:sz w:val="24"/>
+          <w:lang w:val="fr-CA"/>
+        </w:rPr>
+        <w:t xml:space="preserve"> ainsi pour suivre une série, il suffit d’ajouter l’ID de la série dans la liste de séries. Pour envoyer une recommandation, il suffit d’ajouter l’ID de la série dans la liste de recommandations reçues du destinataire.</w:t>
       </w:r>
       <w:r>
         <w:rPr>
@@ -3563,7 +3848,23 @@
           <w:sz w:val="24"/>
           <w:lang w:val="fr-CA"/>
         </w:rPr>
-        <w:t>Afin d’afficher la position des membres sur une carte, Google Maps a été utilisé</w:t>
+        <w:t xml:space="preserve">Afin d’afficher la position des membres sur une carte, Google </w:t>
+      </w:r>
+      <w:proofErr w:type="spellStart"/>
+      <w:r>
+        <w:rPr>
+          <w:sz w:val="24"/>
+          <w:lang w:val="fr-CA"/>
+        </w:rPr>
+        <w:t>Maps</w:t>
+      </w:r>
+      <w:proofErr w:type="spellEnd"/>
+      <w:r>
+        <w:rPr>
+          <w:sz w:val="24"/>
+          <w:lang w:val="fr-CA"/>
+        </w:rPr>
+        <w:t xml:space="preserve"> a été utilisé</w:t>
       </w:r>
       <w:r>
         <w:rPr>
@@ -3584,15 +3885,33 @@
           <w:sz w:val="24"/>
           <w:lang w:val="fr-CA"/>
         </w:rPr>
-        <w:t xml:space="preserve"> Firebase</w:t>
-      </w:r>
-      <w:r>
-        <w:rPr>
-          <w:sz w:val="24"/>
-          <w:lang w:val="fr-CA"/>
-        </w:rPr>
-        <w:t xml:space="preserve"> grâce à Geofire</w:t>
-      </w:r>
+        <w:t xml:space="preserve"> </w:t>
+      </w:r>
+      <w:proofErr w:type="spellStart"/>
+      <w:r>
+        <w:rPr>
+          <w:sz w:val="24"/>
+          <w:lang w:val="fr-CA"/>
+        </w:rPr>
+        <w:t>Firebase</w:t>
+      </w:r>
+      <w:proofErr w:type="spellEnd"/>
+      <w:r>
+        <w:rPr>
+          <w:sz w:val="24"/>
+          <w:lang w:val="fr-CA"/>
+        </w:rPr>
+        <w:t xml:space="preserve"> grâce à </w:t>
+      </w:r>
+      <w:proofErr w:type="spellStart"/>
+      <w:r>
+        <w:rPr>
+          <w:sz w:val="24"/>
+          <w:lang w:val="fr-CA"/>
+        </w:rPr>
+        <w:t>Geofire</w:t>
+      </w:r>
+      <w:proofErr w:type="spellEnd"/>
       <w:r>
         <w:rPr>
           <w:sz w:val="24"/>
@@ -3605,7 +3924,23 @@
           <w:sz w:val="24"/>
           <w:lang w:val="fr-CA"/>
         </w:rPr>
-        <w:t>L’utilisateur a le choix de partager ou non sa position; s’il refuse, il n’aura pas accès à cette fonctionnalité et ne verra qu’une carte vide sinon il apparaitra avec un marqueur bleu sur la carte, tandis que les autres utilisateurs auront des marqueurs rouges, s’ils n’ont aucune séries en commun et verts s’ils en ont au moins une. Suite à un clic sur l’un des marqueurs rouge ou verts et non bleu, la liste des séries de l’utilisateur sélectionné est affichée, avec les séries en commun mises en évidence.</w:t>
+        <w:t xml:space="preserve">L’utilisateur a le choix de partager ou non sa </w:t>
+      </w:r>
+      <w:proofErr w:type="gramStart"/>
+      <w:r>
+        <w:rPr>
+          <w:sz w:val="24"/>
+          <w:lang w:val="fr-CA"/>
+        </w:rPr>
+        <w:t>position;</w:t>
+      </w:r>
+      <w:proofErr w:type="gramEnd"/>
+      <w:r>
+        <w:rPr>
+          <w:sz w:val="24"/>
+          <w:lang w:val="fr-CA"/>
+        </w:rPr>
+        <w:t xml:space="preserve"> s’il refuse, il n’aura pas accès à cette fonctionnalité et ne verra qu’une carte vide sinon il apparaitra avec un marqueur bleu sur la carte, tandis que les autres utilisateurs auront des marqueurs rouges, s’ils n’ont aucune séries en commun et verts s’ils en ont au moins une. Suite à un clic sur l’un des marqueurs rouge ou verts et non bleu, la liste des séries de l’utilisateur sélectionné est affichée, avec les séries en commun mises en évidence.</w:t>
       </w:r>
     </w:p>
     <w:p>
@@ -3709,7 +4044,82 @@
           <w:sz w:val="24"/>
           <w:lang w:val="fr-CA"/>
         </w:rPr>
-        <w:t>au niveau de l’architecture logicielle, puisqu’il fallait utiliser plus qu’un cadriciel et que ceux-ci devait communiquer ensemble. Une autre difficulté a été la gestion de la mémoire, puisque chercher toutes les données d’un utilisateur peut être lourd. Un autre problème a été de choisir les bonnes vues pour afficher les données; il y a eu des problèmes avec l’utilisation de ListView, puisque celles-ci se redessinait au complet au moindre changement, donc avec des requêtes asynchrones sur un grand volume de données, il y avait trop de rafraichissements inutiles et cela entrainait une trop grande utilisation de la mémoire et du processeur, l’utilisation de RecyclerView a été bénéfique puisqu’elle remédiait à ce problème. Un autre problème était la synchronisation des requêtes asynchrones sur un même modèle de données, par exemple, pour une série, il fallait chercher de façon asynchrone ses données, puis à partir de ses données chercher une photo; ici l’architecture a joué un grand rôle afin d’offrir une expérience utilisateur agréable, ainsi les données sont affichées au fur et à mesure qu’elles sont reçues pour ne pas que l’utilisateur n’attende trop lorsqu’il y a un grand volume de données.</w:t>
+        <w:t xml:space="preserve">au niveau de l’architecture logicielle, puisqu’il fallait utiliser plus qu’un </w:t>
+      </w:r>
+      <w:proofErr w:type="spellStart"/>
+      <w:r>
+        <w:rPr>
+          <w:sz w:val="24"/>
+          <w:lang w:val="fr-CA"/>
+        </w:rPr>
+        <w:t>cadriciel</w:t>
+      </w:r>
+      <w:proofErr w:type="spellEnd"/>
+      <w:r>
+        <w:rPr>
+          <w:sz w:val="24"/>
+          <w:lang w:val="fr-CA"/>
+        </w:rPr>
+        <w:t xml:space="preserve"> et que ceux-ci devait communiquer ensemble. Une autre difficulté a été la gestion de la mémoire, puisque chercher toutes les données d’un utilisateur peut être lourd. Un autre problème a été de choisir les bonnes vues pour afficher les </w:t>
+      </w:r>
+      <w:proofErr w:type="gramStart"/>
+      <w:r>
+        <w:rPr>
+          <w:sz w:val="24"/>
+          <w:lang w:val="fr-CA"/>
+        </w:rPr>
+        <w:t>données;</w:t>
+      </w:r>
+      <w:proofErr w:type="gramEnd"/>
+      <w:r>
+        <w:rPr>
+          <w:sz w:val="24"/>
+          <w:lang w:val="fr-CA"/>
+        </w:rPr>
+        <w:t xml:space="preserve"> il y a eu des problèmes avec l’utilisation de </w:t>
+      </w:r>
+      <w:proofErr w:type="spellStart"/>
+      <w:r>
+        <w:rPr>
+          <w:i/>
+          <w:sz w:val="24"/>
+          <w:lang w:val="fr-CA"/>
+        </w:rPr>
+        <w:t>ListView</w:t>
+      </w:r>
+      <w:proofErr w:type="spellEnd"/>
+      <w:r>
+        <w:rPr>
+          <w:sz w:val="24"/>
+          <w:lang w:val="fr-CA"/>
+        </w:rPr>
+        <w:t xml:space="preserve">, puisque celles-ci se redessinait au complet au moindre changement, donc avec des requêtes asynchrones sur un grand volume de données, il y avait trop de rafraichissements inutiles et cela entrainait une trop grande utilisation de la mémoire et du processeur, l’utilisation de </w:t>
+      </w:r>
+      <w:proofErr w:type="spellStart"/>
+      <w:r>
+        <w:rPr>
+          <w:i/>
+          <w:sz w:val="24"/>
+          <w:lang w:val="fr-CA"/>
+        </w:rPr>
+        <w:t>RecyclerView</w:t>
+      </w:r>
+      <w:proofErr w:type="spellEnd"/>
+      <w:r>
+        <w:rPr>
+          <w:sz w:val="24"/>
+          <w:lang w:val="fr-CA"/>
+        </w:rPr>
+        <w:t xml:space="preserve"> a été bénéfique puisqu’elle remédiait à ce problème. Un autre problème était la synchronisation des requêtes asynchrones sur un même modèle de données, par exemple, pour une série, il fallait chercher de façon asynchrone ses données, puis à partir de ses données chercher une photo; </w:t>
+      </w:r>
+      <w:bookmarkStart w:id="7" w:name="_GoBack"/>
+      <w:bookmarkEnd w:id="7"/>
+      <w:r>
+        <w:rPr>
+          <w:sz w:val="24"/>
+          <w:lang w:val="fr-CA"/>
+        </w:rPr>
+        <w:t>ci l’architecture a joué un grand rôle afin d’offrir une expérience utilisateur agréable, ainsi les données sont affichées au fur et à mesure qu’elles sont reçues pour ne pas que l’utilisateur n’attende trop lorsqu’il y a un grand volume de données.</w:t>
       </w:r>
     </w:p>
     <w:p>
@@ -3721,7 +4131,7 @@
           <w:lang w:val="fr-CA"/>
         </w:rPr>
       </w:pPr>
-      <w:bookmarkStart w:id="7" w:name="_Toc446438676"/>
+      <w:bookmarkStart w:id="8" w:name="_Toc446438676"/>
       <w:r>
         <w:rPr>
           <w:lang w:val="fr-CA"/>
@@ -3729,7 +4139,7 @@
         <w:lastRenderedPageBreak/>
         <w:t>Critiques et suggestions</w:t>
       </w:r>
-      <w:bookmarkEnd w:id="7"/>
+      <w:bookmarkEnd w:id="8"/>
     </w:p>
     <w:p>
       <w:pPr>
@@ -3764,8 +4174,6 @@
         </w:rPr>
         <w:t>Il aurait été intéressant de faire de ce projet un projet sur toute la session avec plusieurs petites remises en guise de travaux pratiques, afin qu’il soit au final plus étoffé en fonctionnalités.</w:t>
       </w:r>
-      <w:bookmarkStart w:id="8" w:name="_GoBack"/>
-      <w:bookmarkEnd w:id="8"/>
     </w:p>
     <w:p>
       <w:pPr>
@@ -3823,7 +4231,7 @@
 </file>
 
 <file path=word/endnotes.xml><?xml version="1.0" encoding="utf-8"?>
-<w:endnotes xmlns:wpc="http://schemas.microsoft.com/office/word/2010/wordprocessingCanvas" xmlns:mc="http://schemas.openxmlformats.org/markup-compatibility/2006" xmlns:o="urn:schemas-microsoft-com:office:office" xmlns:r="http://schemas.openxmlformats.org/officeDocument/2006/relationships" xmlns:m="http://schemas.openxmlformats.org/officeDocument/2006/math" xmlns:v="urn:schemas-microsoft-com:vml" xmlns:wp14="http://schemas.microsoft.com/office/word/2010/wordprocessingDrawing" xmlns:wp="http://schemas.openxmlformats.org/drawingml/2006/wordprocessingDrawing" xmlns:w10="urn:schemas-microsoft-com:office:word" xmlns:w="http://schemas.openxmlformats.org/wordprocessingml/2006/main" xmlns:w14="http://schemas.microsoft.com/office/word/2010/wordml" xmlns:w15="http://schemas.microsoft.com/office/word/2012/wordml" xmlns:wpg="http://schemas.microsoft.com/office/word/2010/wordprocessingGroup" xmlns:wpi="http://schemas.microsoft.com/office/word/2010/wordprocessingInk" xmlns:wne="http://schemas.microsoft.com/office/word/2006/wordml" xmlns:wps="http://schemas.microsoft.com/office/word/2010/wordprocessingShape" mc:Ignorable="w14 w15 wp14">
+<w:endnotes xmlns:wpc="http://schemas.microsoft.com/office/word/2010/wordprocessingCanvas" xmlns:cx="http://schemas.microsoft.com/office/drawing/2014/chartex" xmlns:cx1="http://schemas.microsoft.com/office/drawing/2015/9/8/chartex" xmlns:mc="http://schemas.openxmlformats.org/markup-compatibility/2006" xmlns:o="urn:schemas-microsoft-com:office:office" xmlns:r="http://schemas.openxmlformats.org/officeDocument/2006/relationships" xmlns:m="http://schemas.openxmlformats.org/officeDocument/2006/math" xmlns:v="urn:schemas-microsoft-com:vml" xmlns:wp14="http://schemas.microsoft.com/office/word/2010/wordprocessingDrawing" xmlns:wp="http://schemas.openxmlformats.org/drawingml/2006/wordprocessingDrawing" xmlns:w10="urn:schemas-microsoft-com:office:word" xmlns:w="http://schemas.openxmlformats.org/wordprocessingml/2006/main" xmlns:w14="http://schemas.microsoft.com/office/word/2010/wordml" xmlns:w15="http://schemas.microsoft.com/office/word/2012/wordml" xmlns:w16se="http://schemas.microsoft.com/office/word/2015/wordml/symex" xmlns:wpg="http://schemas.microsoft.com/office/word/2010/wordprocessingGroup" xmlns:wpi="http://schemas.microsoft.com/office/word/2010/wordprocessingInk" xmlns:wne="http://schemas.microsoft.com/office/word/2006/wordml" xmlns:wps="http://schemas.microsoft.com/office/word/2010/wordprocessingShape" mc:Ignorable="w14 w15 w16se wp14">
   <w:endnote w:type="separator" w:id="-1">
     <w:p>
       <w:pPr>
@@ -3848,7 +4256,7 @@
 </file>
 
 <file path=word/footer1.xml><?xml version="1.0" encoding="utf-8"?>
-<w:ftr xmlns:wpc="http://schemas.microsoft.com/office/word/2010/wordprocessingCanvas" xmlns:mc="http://schemas.openxmlformats.org/markup-compatibility/2006" xmlns:o="urn:schemas-microsoft-com:office:office" xmlns:r="http://schemas.openxmlformats.org/officeDocument/2006/relationships" xmlns:m="http://schemas.openxmlformats.org/officeDocument/2006/math" xmlns:v="urn:schemas-microsoft-com:vml" xmlns:wp14="http://schemas.microsoft.com/office/word/2010/wordprocessingDrawing" xmlns:wp="http://schemas.openxmlformats.org/drawingml/2006/wordprocessingDrawing" xmlns:w10="urn:schemas-microsoft-com:office:word" xmlns:w="http://schemas.openxmlformats.org/wordprocessingml/2006/main" xmlns:w14="http://schemas.microsoft.com/office/word/2010/wordml" xmlns:w15="http://schemas.microsoft.com/office/word/2012/wordml" xmlns:wpg="http://schemas.microsoft.com/office/word/2010/wordprocessingGroup" xmlns:wpi="http://schemas.microsoft.com/office/word/2010/wordprocessingInk" xmlns:wne="http://schemas.microsoft.com/office/word/2006/wordml" xmlns:wps="http://schemas.microsoft.com/office/word/2010/wordprocessingShape" mc:Ignorable="w14 w15 wp14">
+<w:ftr xmlns:wpc="http://schemas.microsoft.com/office/word/2010/wordprocessingCanvas" xmlns:cx="http://schemas.microsoft.com/office/drawing/2014/chartex" xmlns:cx1="http://schemas.microsoft.com/office/drawing/2015/9/8/chartex" xmlns:mc="http://schemas.openxmlformats.org/markup-compatibility/2006" xmlns:o="urn:schemas-microsoft-com:office:office" xmlns:r="http://schemas.openxmlformats.org/officeDocument/2006/relationships" xmlns:m="http://schemas.openxmlformats.org/officeDocument/2006/math" xmlns:v="urn:schemas-microsoft-com:vml" xmlns:wp14="http://schemas.microsoft.com/office/word/2010/wordprocessingDrawing" xmlns:wp="http://schemas.openxmlformats.org/drawingml/2006/wordprocessingDrawing" xmlns:w10="urn:schemas-microsoft-com:office:word" xmlns:w="http://schemas.openxmlformats.org/wordprocessingml/2006/main" xmlns:w14="http://schemas.microsoft.com/office/word/2010/wordml" xmlns:w15="http://schemas.microsoft.com/office/word/2012/wordml" xmlns:w16se="http://schemas.microsoft.com/office/word/2015/wordml/symex" xmlns:wpg="http://schemas.microsoft.com/office/word/2010/wordprocessingGroup" xmlns:wpi="http://schemas.microsoft.com/office/word/2010/wordprocessingInk" xmlns:wne="http://schemas.microsoft.com/office/word/2006/wordml" xmlns:wps="http://schemas.microsoft.com/office/word/2010/wordprocessingShape" mc:Ignorable="w14 w15 w16se wp14">
   <w:sdt>
     <w:sdtPr>
       <w:id w:val="663745818"/>
@@ -3890,7 +4298,7 @@
             <w:bCs/>
             <w:noProof/>
           </w:rPr>
-          <w:t>9</w:t>
+          <w:t>6</w:t>
         </w:r>
         <w:r>
           <w:rPr>
@@ -3926,7 +4334,7 @@
 </file>
 
 <file path=word/footnotes.xml><?xml version="1.0" encoding="utf-8"?>
-<w:footnotes xmlns:wpc="http://schemas.microsoft.com/office/word/2010/wordprocessingCanvas" xmlns:mc="http://schemas.openxmlformats.org/markup-compatibility/2006" xmlns:o="urn:schemas-microsoft-com:office:office" xmlns:r="http://schemas.openxmlformats.org/officeDocument/2006/relationships" xmlns:m="http://schemas.openxmlformats.org/officeDocument/2006/math" xmlns:v="urn:schemas-microsoft-com:vml" xmlns:wp14="http://schemas.microsoft.com/office/word/2010/wordprocessingDrawing" xmlns:wp="http://schemas.openxmlformats.org/drawingml/2006/wordprocessingDrawing" xmlns:w10="urn:schemas-microsoft-com:office:word" xmlns:w="http://schemas.openxmlformats.org/wordprocessingml/2006/main" xmlns:w14="http://schemas.microsoft.com/office/word/2010/wordml" xmlns:w15="http://schemas.microsoft.com/office/word/2012/wordml" xmlns:wpg="http://schemas.microsoft.com/office/word/2010/wordprocessingGroup" xmlns:wpi="http://schemas.microsoft.com/office/word/2010/wordprocessingInk" xmlns:wne="http://schemas.microsoft.com/office/word/2006/wordml" xmlns:wps="http://schemas.microsoft.com/office/word/2010/wordprocessingShape" mc:Ignorable="w14 w15 wp14">
+<w:footnotes xmlns:wpc="http://schemas.microsoft.com/office/word/2010/wordprocessingCanvas" xmlns:cx="http://schemas.microsoft.com/office/drawing/2014/chartex" xmlns:cx1="http://schemas.microsoft.com/office/drawing/2015/9/8/chartex" xmlns:mc="http://schemas.openxmlformats.org/markup-compatibility/2006" xmlns:o="urn:schemas-microsoft-com:office:office" xmlns:r="http://schemas.openxmlformats.org/officeDocument/2006/relationships" xmlns:m="http://schemas.openxmlformats.org/officeDocument/2006/math" xmlns:v="urn:schemas-microsoft-com:vml" xmlns:wp14="http://schemas.microsoft.com/office/word/2010/wordprocessingDrawing" xmlns:wp="http://schemas.openxmlformats.org/drawingml/2006/wordprocessingDrawing" xmlns:w10="urn:schemas-microsoft-com:office:word" xmlns:w="http://schemas.openxmlformats.org/wordprocessingml/2006/main" xmlns:w14="http://schemas.microsoft.com/office/word/2010/wordml" xmlns:w15="http://schemas.microsoft.com/office/word/2012/wordml" xmlns:w16se="http://schemas.microsoft.com/office/word/2015/wordml/symex" xmlns:wpg="http://schemas.microsoft.com/office/word/2010/wordprocessingGroup" xmlns:wpi="http://schemas.microsoft.com/office/word/2010/wordprocessingInk" xmlns:wne="http://schemas.microsoft.com/office/word/2006/wordml" xmlns:wps="http://schemas.microsoft.com/office/word/2010/wordprocessingShape" mc:Ignorable="w14 w15 w16se wp14">
   <w:footnote w:type="separator" w:id="-1">
     <w:p>
       <w:pPr>
@@ -3951,7 +4359,7 @@
 </file>
 
 <file path=word/header1.xml><?xml version="1.0" encoding="utf-8"?>
-<w:hdr xmlns:wpc="http://schemas.microsoft.com/office/word/2010/wordprocessingCanvas" xmlns:mc="http://schemas.openxmlformats.org/markup-compatibility/2006" xmlns:o="urn:schemas-microsoft-com:office:office" xmlns:r="http://schemas.openxmlformats.org/officeDocument/2006/relationships" xmlns:m="http://schemas.openxmlformats.org/officeDocument/2006/math" xmlns:v="urn:schemas-microsoft-com:vml" xmlns:wp14="http://schemas.microsoft.com/office/word/2010/wordprocessingDrawing" xmlns:wp="http://schemas.openxmlformats.org/drawingml/2006/wordprocessingDrawing" xmlns:w10="urn:schemas-microsoft-com:office:word" xmlns:w="http://schemas.openxmlformats.org/wordprocessingml/2006/main" xmlns:w14="http://schemas.microsoft.com/office/word/2010/wordml" xmlns:w15="http://schemas.microsoft.com/office/word/2012/wordml" xmlns:wpg="http://schemas.microsoft.com/office/word/2010/wordprocessingGroup" xmlns:wpi="http://schemas.microsoft.com/office/word/2010/wordprocessingInk" xmlns:wne="http://schemas.microsoft.com/office/word/2006/wordml" xmlns:wps="http://schemas.microsoft.com/office/word/2010/wordprocessingShape" mc:Ignorable="w14 w15 wp14">
+<w:hdr xmlns:wpc="http://schemas.microsoft.com/office/word/2010/wordprocessingCanvas" xmlns:cx="http://schemas.microsoft.com/office/drawing/2014/chartex" xmlns:cx1="http://schemas.microsoft.com/office/drawing/2015/9/8/chartex" xmlns:mc="http://schemas.openxmlformats.org/markup-compatibility/2006" xmlns:o="urn:schemas-microsoft-com:office:office" xmlns:r="http://schemas.openxmlformats.org/officeDocument/2006/relationships" xmlns:m="http://schemas.openxmlformats.org/officeDocument/2006/math" xmlns:v="urn:schemas-microsoft-com:vml" xmlns:wp14="http://schemas.microsoft.com/office/word/2010/wordprocessingDrawing" xmlns:wp="http://schemas.openxmlformats.org/drawingml/2006/wordprocessingDrawing" xmlns:w10="urn:schemas-microsoft-com:office:word" xmlns:w="http://schemas.openxmlformats.org/wordprocessingml/2006/main" xmlns:w14="http://schemas.microsoft.com/office/word/2010/wordml" xmlns:w15="http://schemas.microsoft.com/office/word/2012/wordml" xmlns:w16se="http://schemas.microsoft.com/office/word/2015/wordml/symex" xmlns:wpg="http://schemas.microsoft.com/office/word/2010/wordprocessingGroup" xmlns:wpi="http://schemas.microsoft.com/office/word/2010/wordprocessingInk" xmlns:wne="http://schemas.microsoft.com/office/word/2006/wordml" xmlns:wps="http://schemas.microsoft.com/office/word/2010/wordprocessingShape" mc:Ignorable="w14 w15 w16se wp14">
   <w:p>
     <w:pPr>
       <w:pStyle w:val="En-tte"/>
@@ -3963,7 +4371,7 @@
       <w:rPr>
         <w:b/>
         <w:noProof/>
-        <w:lang w:val="fr-FR" w:eastAsia="fr-FR"/>
+        <w:lang w:val="fr-CA" w:eastAsia="fr-CA"/>
       </w:rPr>
       <mc:AlternateContent>
         <mc:Choice Requires="wps">
@@ -4020,7 +4428,7 @@
             </wp:anchor>
           </w:drawing>
         </mc:Choice>
-        <mc:Fallback xmlns:cx="http://schemas.microsoft.com/office/drawing/2014/chartex" xmlns:cx1="http://schemas.microsoft.com/office/drawing/2015/9/8/chartex" xmlns:w16se="http://schemas.microsoft.com/office/word/2015/wordml/symex">
+        <mc:Fallback>
           <w:pict>
             <v:line w14:anchorId="6C0DA975" id="Straight Connector 2" o:spid="_x0000_s1026" style="position:absolute;z-index:251659264;visibility:visible;mso-wrap-style:square;mso-wrap-distance-left:9pt;mso-wrap-distance-top:0;mso-wrap-distance-right:9pt;mso-wrap-distance-bottom:0;mso-position-horizontal:absolute;mso-position-horizontal-relative:margin;mso-position-vertical:absolute;mso-position-vertical-relative:text" from="0,27.6pt" to="469.5pt,28.35pt" o:gfxdata="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" strokecolor="black [3213]" strokeweight=".5pt">
               <v:stroke joinstyle="miter"/>
@@ -4034,7 +4442,7 @@
       <w:rPr>
         <w:b/>
         <w:noProof/>
-        <w:lang w:val="fr-FR" w:eastAsia="fr-FR"/>
+        <w:lang w:val="fr-CA" w:eastAsia="fr-CA"/>
       </w:rPr>
       <w:drawing>
         <wp:anchor distT="0" distB="0" distL="114300" distR="114300" simplePos="0" relativeHeight="251660288" behindDoc="0" locked="0" layoutInCell="1" allowOverlap="1" wp14:anchorId="5EAE1AE1" wp14:editId="584A0C91">
@@ -4099,7 +4507,7 @@
 </file>
 
 <file path=word/numbering.xml><?xml version="1.0" encoding="utf-8"?>
-<w:numbering xmlns:wpc="http://schemas.microsoft.com/office/word/2010/wordprocessingCanvas" xmlns:mc="http://schemas.openxmlformats.org/markup-compatibility/2006" xmlns:o="urn:schemas-microsoft-com:office:office" xmlns:r="http://schemas.openxmlformats.org/officeDocument/2006/relationships" xmlns:m="http://schemas.openxmlformats.org/officeDocument/2006/math" xmlns:v="urn:schemas-microsoft-com:vml" xmlns:wp14="http://schemas.microsoft.com/office/word/2010/wordprocessingDrawing" xmlns:wp="http://schemas.openxmlformats.org/drawingml/2006/wordprocessingDrawing" xmlns:w10="urn:schemas-microsoft-com:office:word" xmlns:w="http://schemas.openxmlformats.org/wordprocessingml/2006/main" xmlns:w14="http://schemas.microsoft.com/office/word/2010/wordml" xmlns:w15="http://schemas.microsoft.com/office/word/2012/wordml" xmlns:wpg="http://schemas.microsoft.com/office/word/2010/wordprocessingGroup" xmlns:wpi="http://schemas.microsoft.com/office/word/2010/wordprocessingInk" xmlns:wne="http://schemas.microsoft.com/office/word/2006/wordml" xmlns:wps="http://schemas.microsoft.com/office/word/2010/wordprocessingShape" mc:Ignorable="w14 w15 wp14">
+<w:numbering xmlns:wpc="http://schemas.microsoft.com/office/word/2010/wordprocessingCanvas" xmlns:cx="http://schemas.microsoft.com/office/drawing/2014/chartex" xmlns:cx1="http://schemas.microsoft.com/office/drawing/2015/9/8/chartex" xmlns:mc="http://schemas.openxmlformats.org/markup-compatibility/2006" xmlns:o="urn:schemas-microsoft-com:office:office" xmlns:r="http://schemas.openxmlformats.org/officeDocument/2006/relationships" xmlns:m="http://schemas.openxmlformats.org/officeDocument/2006/math" xmlns:v="urn:schemas-microsoft-com:vml" xmlns:wp14="http://schemas.microsoft.com/office/word/2010/wordprocessingDrawing" xmlns:wp="http://schemas.openxmlformats.org/drawingml/2006/wordprocessingDrawing" xmlns:w10="urn:schemas-microsoft-com:office:word" xmlns:w="http://schemas.openxmlformats.org/wordprocessingml/2006/main" xmlns:w14="http://schemas.microsoft.com/office/word/2010/wordml" xmlns:w15="http://schemas.microsoft.com/office/word/2012/wordml" xmlns:w16se="http://schemas.microsoft.com/office/word/2015/wordml/symex" xmlns:wpg="http://schemas.microsoft.com/office/word/2010/wordprocessingGroup" xmlns:wpi="http://schemas.microsoft.com/office/word/2010/wordprocessingInk" xmlns:wne="http://schemas.microsoft.com/office/word/2006/wordml" xmlns:wps="http://schemas.microsoft.com/office/word/2010/wordprocessingShape" mc:Ignorable="w14 w15 w16se wp14">
   <w:abstractNum w:abstractNumId="0" w15:restartNumberingAfterBreak="0">
     <w:nsid w:val="03921AE6"/>
     <w:multiLevelType w:val="hybridMultilevel"/>
@@ -5155,7 +5563,7 @@
 </file>
 
 <file path=word/styles.xml><?xml version="1.0" encoding="utf-8"?>
-<w:styles xmlns:mc="http://schemas.openxmlformats.org/markup-compatibility/2006" xmlns:r="http://schemas.openxmlformats.org/officeDocument/2006/relationships" xmlns:w="http://schemas.openxmlformats.org/wordprocessingml/2006/main" xmlns:w14="http://schemas.microsoft.com/office/word/2010/wordml" xmlns:w15="http://schemas.microsoft.com/office/word/2012/wordml" mc:Ignorable="w14 w15">
+<w:styles xmlns:mc="http://schemas.openxmlformats.org/markup-compatibility/2006" xmlns:r="http://schemas.openxmlformats.org/officeDocument/2006/relationships" xmlns:w="http://schemas.openxmlformats.org/wordprocessingml/2006/main" xmlns:w14="http://schemas.microsoft.com/office/word/2010/wordml" xmlns:w15="http://schemas.microsoft.com/office/word/2012/wordml" xmlns:w16se="http://schemas.microsoft.com/office/word/2015/wordml/symex" mc:Ignorable="w14 w15 w16se">
   <w:docDefaults>
     <w:rPrDefault>
       <w:rPr>
@@ -6158,7 +6566,7 @@
 </file>
 
 <file path=customXml/itemProps1.xml><?xml version="1.0" encoding="utf-8"?>
-<ds:datastoreItem xmlns:ds="http://schemas.openxmlformats.org/officeDocument/2006/customXml" ds:itemID="{DFF9D2CE-0056-4DB1-9232-92A416BC4C9D}">
+<ds:datastoreItem xmlns:ds="http://schemas.openxmlformats.org/officeDocument/2006/customXml" ds:itemID="{ABE57553-FDCA-41B1-A30C-E08AA6DBD0A6}">
   <ds:schemaRefs>
     <ds:schemaRef ds:uri="http://schemas.openxmlformats.org/officeDocument/2006/bibliography"/>
   </ds:schemaRefs>

</xml_diff>

<commit_message>
Travail sur le rapport terminé
</commit_message>
<xml_diff>
--- a/Projet_Final_1635682_1635849_1759612.docx
+++ b/Projet_Final_1635682_1635849_1759612.docx
@@ -1371,7 +1371,7 @@
           <w:szCs w:val="24"/>
           <w:lang w:val="fr-CA"/>
         </w:rPr>
-        <w:t>projet, soit une application sociale pour Android, il a fallu réaliser une application permettant aux utilisateurs d’avoir une liste de séries préférée, ajouter et supprimer des amis, leur recommander des séries et aussi voir les personnes dans un rayon de 100m utilisant l’application ainsi que les séries que ceux-ci regardent.</w:t>
+        <w:t>projet, soit une application sociale pour Android, il a fallu réaliser une application permettant aux utilisateurs d’avoir une liste de séries préférée</w:t>
       </w:r>
       <w:r>
         <w:rPr>
@@ -1381,7 +1381,7 @@
           <w:szCs w:val="24"/>
           <w:lang w:val="fr-CA"/>
         </w:rPr>
-        <w:t xml:space="preserve"> </w:t>
+        <w:t>s</w:t>
       </w:r>
       <w:r>
         <w:rPr>
@@ -1391,9 +1391,8 @@
           <w:szCs w:val="24"/>
           <w:lang w:val="fr-CA"/>
         </w:rPr>
-        <w:t xml:space="preserve">L’utilisation d’une base de données de série, d’une base de données pour les données utilisateurs, de Google </w:t>
-      </w:r>
-      <w:proofErr w:type="spellStart"/>
+        <w:t xml:space="preserve">, ajouter et supprimer des amis, </w:t>
+      </w:r>
       <w:r>
         <w:rPr>
           <w:rStyle w:val="lev"/>
@@ -1402,9 +1401,8 @@
           <w:szCs w:val="24"/>
           <w:lang w:val="fr-CA"/>
         </w:rPr>
-        <w:t>Maps</w:t>
-      </w:r>
-      <w:proofErr w:type="spellEnd"/>
+        <w:t xml:space="preserve">avoir la capacité de </w:t>
+      </w:r>
       <w:r>
         <w:rPr>
           <w:rStyle w:val="lev"/>
@@ -1413,7 +1411,91 @@
           <w:szCs w:val="24"/>
           <w:lang w:val="fr-CA"/>
         </w:rPr>
-        <w:t xml:space="preserve"> et de capteurs du téléphone ont servis à fournir une belle expérience utilisateur.</w:t>
+        <w:t>leur recommander des séries et aussi voir les personnes dans un rayon de 100m utilisant l’application ainsi que les séries que ceux-ci regardent</w:t>
+      </w:r>
+      <w:r>
+        <w:rPr>
+          <w:rStyle w:val="lev"/>
+          <w:b w:val="0"/>
+          <w:sz w:val="24"/>
+          <w:szCs w:val="24"/>
+          <w:lang w:val="fr-CA"/>
+        </w:rPr>
+        <w:t xml:space="preserve"> et celles que vous avez en commun</w:t>
+      </w:r>
+      <w:r>
+        <w:rPr>
+          <w:rStyle w:val="lev"/>
+          <w:b w:val="0"/>
+          <w:sz w:val="24"/>
+          <w:szCs w:val="24"/>
+          <w:lang w:val="fr-CA"/>
+        </w:rPr>
+        <w:t>.</w:t>
+      </w:r>
+      <w:r>
+        <w:rPr>
+          <w:rStyle w:val="lev"/>
+          <w:b w:val="0"/>
+          <w:sz w:val="24"/>
+          <w:szCs w:val="24"/>
+          <w:lang w:val="fr-CA"/>
+        </w:rPr>
+        <w:t xml:space="preserve"> </w:t>
+      </w:r>
+      <w:r>
+        <w:rPr>
+          <w:rStyle w:val="lev"/>
+          <w:b w:val="0"/>
+          <w:sz w:val="24"/>
+          <w:szCs w:val="24"/>
+          <w:lang w:val="fr-CA"/>
+        </w:rPr>
+        <w:t xml:space="preserve">L’utilisation d’une base de données de série, d’une base de données pour les données utilisateurs, de </w:t>
+      </w:r>
+      <w:r>
+        <w:rPr>
+          <w:rStyle w:val="lev"/>
+          <w:b w:val="0"/>
+          <w:i/>
+          <w:sz w:val="24"/>
+          <w:szCs w:val="24"/>
+          <w:lang w:val="fr-CA"/>
+        </w:rPr>
+        <w:t xml:space="preserve">Google </w:t>
+      </w:r>
+      <w:proofErr w:type="spellStart"/>
+      <w:r>
+        <w:rPr>
+          <w:rStyle w:val="lev"/>
+          <w:b w:val="0"/>
+          <w:i/>
+          <w:sz w:val="24"/>
+          <w:szCs w:val="24"/>
+          <w:lang w:val="fr-CA"/>
+        </w:rPr>
+        <w:t>Maps</w:t>
+      </w:r>
+      <w:proofErr w:type="spellEnd"/>
+      <w:r>
+        <w:rPr>
+          <w:rStyle w:val="lev"/>
+          <w:b w:val="0"/>
+          <w:sz w:val="24"/>
+          <w:szCs w:val="24"/>
+          <w:lang w:val="fr-CA"/>
+        </w:rPr>
+        <w:t xml:space="preserve"> et de capteurs du téléphone ont servis à fournir une </w:t>
+      </w:r>
+      <w:r>
+        <w:rPr>
+          <w:rStyle w:val="lev"/>
+          <w:b w:val="0"/>
+          <w:sz w:val="24"/>
+          <w:szCs w:val="24"/>
+          <w:lang w:val="fr-CA"/>
+        </w:rPr>
+        <w:t>expérience utilisateur particulièrement intéressante et innovatrice.</w:t>
       </w:r>
     </w:p>
     <w:p>
@@ -1548,6 +1630,14 @@
         </w:rPr>
         <w:t>L’application utilise le GPS intégré afin de détecter la position de l’utilisateur</w:t>
       </w:r>
+      <w:r>
+        <w:rPr>
+          <w:sz w:val="24"/>
+          <w:szCs w:val="24"/>
+          <w:lang w:val="fr-CA"/>
+        </w:rPr>
+        <w:t xml:space="preserve"> et d’utiliser la carte pour afficher les utilisateurs à proximité</w:t>
+      </w:r>
     </w:p>
     <w:p>
       <w:pPr>
@@ -1576,6 +1666,27 @@
     <w:p>
       <w:pPr>
         <w:pStyle w:val="Paragraphedeliste"/>
+        <w:spacing w:line="360" w:lineRule="auto"/>
+        <w:ind w:left="1440"/>
+        <w:jc w:val="both"/>
+        <w:rPr>
+          <w:sz w:val="24"/>
+          <w:szCs w:val="24"/>
+          <w:lang w:val="fr-CA"/>
+        </w:rPr>
+      </w:pPr>
+      <w:r>
+        <w:rPr>
+          <w:sz w:val="24"/>
+          <w:szCs w:val="24"/>
+          <w:lang w:val="fr-CA"/>
+        </w:rPr>
+        <w:t>Pour ensuite proposer à l’utilisateur le choix d’ajouter une nouvelle série qui pourrait l’intéresser.</w:t>
+      </w:r>
+    </w:p>
+    <w:p>
+      <w:pPr>
+        <w:pStyle w:val="Paragraphedeliste"/>
         <w:numPr>
           <w:ilvl w:val="1"/>
           <w:numId w:val="10"/>
@@ -1600,7 +1711,6 @@
         <w:rPr>
           <w:sz w:val="24"/>
           <w:szCs w:val="24"/>
-          <w:highlight w:val="yellow"/>
           <w:lang w:val="fr-CA"/>
         </w:rPr>
         <w:t>gyromètre</w:t>
@@ -1612,6 +1722,42 @@
           <w:lang w:val="fr-CA"/>
         </w:rPr>
         <w:t xml:space="preserve"> pour détecter les changements d’orientation du téléphone</w:t>
+      </w:r>
+      <w:r>
+        <w:rPr>
+          <w:sz w:val="24"/>
+          <w:szCs w:val="24"/>
+          <w:lang w:val="fr-CA"/>
+        </w:rPr>
+        <w:t xml:space="preserve"> afin d’automatiquement changer de vue, vers la carte de </w:t>
+      </w:r>
+      <w:r>
+        <w:rPr>
+          <w:i/>
+          <w:sz w:val="24"/>
+          <w:szCs w:val="24"/>
+          <w:lang w:val="fr-CA"/>
+        </w:rPr>
+        <w:t xml:space="preserve">Google </w:t>
+      </w:r>
+      <w:proofErr w:type="spellStart"/>
+      <w:r>
+        <w:rPr>
+          <w:i/>
+          <w:sz w:val="24"/>
+          <w:szCs w:val="24"/>
+          <w:lang w:val="fr-CA"/>
+        </w:rPr>
+        <w:t>Maps</w:t>
+      </w:r>
+      <w:proofErr w:type="spellEnd"/>
+      <w:r>
+        <w:rPr>
+          <w:sz w:val="24"/>
+          <w:szCs w:val="24"/>
+          <w:lang w:val="fr-CA"/>
+        </w:rPr>
+        <w:t xml:space="preserve"> lorsque l’orientation est en mode paysage.</w:t>
       </w:r>
     </w:p>
     <w:p>
@@ -1659,11 +1805,21 @@
           <w:szCs w:val="24"/>
           <w:lang w:val="fr-CA"/>
         </w:rPr>
-        <w:t xml:space="preserve"> L’application utilise Google </w:t>
+        <w:t xml:space="preserve"> L’application utilise </w:t>
+      </w:r>
+      <w:r>
+        <w:rPr>
+          <w:i/>
+          <w:sz w:val="24"/>
+          <w:szCs w:val="24"/>
+          <w:lang w:val="fr-CA"/>
+        </w:rPr>
+        <w:t xml:space="preserve">Google </w:t>
       </w:r>
       <w:proofErr w:type="spellStart"/>
       <w:r>
         <w:rPr>
+          <w:i/>
           <w:sz w:val="24"/>
           <w:szCs w:val="24"/>
           <w:lang w:val="fr-CA"/>
@@ -1701,7 +1857,16 @@
           <w:szCs w:val="24"/>
           <w:lang w:val="fr-CA"/>
         </w:rPr>
-        <w:t>L’application utilise la géolocalisation de Google afin d’avoir des coordonnées de localisation précises.</w:t>
+        <w:lastRenderedPageBreak/>
+        <w:t>L’application utilise la géolocalisation de Google afin d’avoir des coordonnées de local</w:t>
+      </w:r>
+      <w:r>
+        <w:rPr>
+          <w:sz w:val="24"/>
+          <w:szCs w:val="24"/>
+          <w:lang w:val="fr-CA"/>
+        </w:rPr>
+        <w:t>isation précises de l’appareil en cours d’utilisation.</w:t>
       </w:r>
     </w:p>
     <w:p>
@@ -1730,6 +1895,7 @@
       <w:proofErr w:type="spellStart"/>
       <w:r>
         <w:rPr>
+          <w:i/>
           <w:sz w:val="24"/>
           <w:szCs w:val="24"/>
           <w:lang w:val="fr-CA"/>
@@ -1748,6 +1914,7 @@
       <w:proofErr w:type="spellStart"/>
       <w:r>
         <w:rPr>
+          <w:i/>
           <w:sz w:val="24"/>
           <w:szCs w:val="24"/>
           <w:lang w:val="fr-CA"/>
@@ -1809,7 +1976,6 @@
           <w:szCs w:val="24"/>
           <w:lang w:val="fr-CA"/>
         </w:rPr>
-        <w:lastRenderedPageBreak/>
         <w:t xml:space="preserve">Le stockage de données est fait grâce à </w:t>
       </w:r>
       <w:proofErr w:type="spellStart"/>
@@ -1846,7 +2012,15 @@
           <w:szCs w:val="24"/>
           <w:lang w:val="fr-CA"/>
         </w:rPr>
-        <w:t xml:space="preserve"> ainsi qu’une fonctionnalité d’authentification d’utilisateurs.</w:t>
+        <w:t xml:space="preserve"> ainsi qu’une fonctionnalité d’</w:t>
+      </w:r>
+      <w:r>
+        <w:rPr>
+          <w:sz w:val="24"/>
+          <w:szCs w:val="24"/>
+          <w:lang w:val="fr-CA"/>
+        </w:rPr>
+        <w:t>authentification d’utilisateurs très bien conçue.</w:t>
       </w:r>
     </w:p>
     <w:p>
@@ -2835,6 +3009,7 @@
     </w:tbl>
     <w:p>
       <w:pPr>
+        <w:pStyle w:val="Paragraphedeliste"/>
         <w:spacing w:line="360" w:lineRule="auto"/>
         <w:jc w:val="both"/>
         <w:rPr>
@@ -2933,25 +3108,39 @@
           <w:szCs w:val="24"/>
           <w:lang w:val="fr-FR"/>
         </w:rPr>
-        <w:t xml:space="preserve">ou de créer un compte. Après avoie </w:t>
-      </w:r>
-      <w:proofErr w:type="gramStart"/>
-      <w:r>
-        <w:rPr>
-          <w:sz w:val="24"/>
-          <w:szCs w:val="24"/>
-          <w:lang w:val="fr-FR"/>
-        </w:rPr>
-        <w:t>entré</w:t>
-      </w:r>
-      <w:proofErr w:type="gramEnd"/>
-      <w:r>
-        <w:rPr>
-          <w:sz w:val="24"/>
-          <w:szCs w:val="24"/>
-          <w:lang w:val="fr-FR"/>
-        </w:rPr>
-        <w:t xml:space="preserve"> son email, si le compte n’existe pas, il est créé pui</w:t>
+        <w:t>ou de créer un compte. Après avoi</w:t>
+      </w:r>
+      <w:r>
+        <w:rPr>
+          <w:sz w:val="24"/>
+          <w:szCs w:val="24"/>
+          <w:lang w:val="fr-FR"/>
+        </w:rPr>
+        <w:t>r</w:t>
+      </w:r>
+      <w:r>
+        <w:rPr>
+          <w:sz w:val="24"/>
+          <w:szCs w:val="24"/>
+          <w:lang w:val="fr-FR"/>
+        </w:rPr>
+        <w:t xml:space="preserve"> entré son </w:t>
+      </w:r>
+      <w:r>
+        <w:rPr>
+          <w:sz w:val="24"/>
+          <w:szCs w:val="24"/>
+          <w:lang w:val="fr-FR"/>
+        </w:rPr>
+        <w:t>courriel</w:t>
+      </w:r>
+      <w:r>
+        <w:rPr>
+          <w:sz w:val="24"/>
+          <w:szCs w:val="24"/>
+          <w:lang w:val="fr-FR"/>
+        </w:rPr>
+        <w:t>, si le compte n’existe pas, il est créé pui</w:t>
       </w:r>
       <w:r>
         <w:rPr>
@@ -2987,7 +3176,15 @@
           <w:szCs w:val="24"/>
           <w:lang w:val="fr-FR"/>
         </w:rPr>
-        <w:t xml:space="preserve"> à l’utilisateur pour l’informer que ses informations sont valides ou non</w:t>
+        <w:t xml:space="preserve"> à l’utilisateur pour l’informer que ses informations sont valides ou </w:t>
+      </w:r>
+      <w:r>
+        <w:rPr>
+          <w:sz w:val="24"/>
+          <w:szCs w:val="24"/>
+          <w:lang w:val="fr-FR"/>
+        </w:rPr>
+        <w:t>pas</w:t>
       </w:r>
       <w:r>
         <w:rPr>
@@ -2997,6 +3194,18 @@
         </w:rPr>
         <w:t>.</w:t>
       </w:r>
+    </w:p>
+    <w:p>
+      <w:pPr>
+        <w:pStyle w:val="Paragraphedeliste"/>
+        <w:spacing w:line="360" w:lineRule="auto"/>
+        <w:jc w:val="both"/>
+        <w:rPr>
+          <w:sz w:val="24"/>
+          <w:szCs w:val="24"/>
+          <w:lang w:val="fr-FR"/>
+        </w:rPr>
+      </w:pPr>
     </w:p>
     <w:p>
       <w:pPr>
@@ -3021,6 +3230,7 @@
           <w:u w:val="single"/>
           <w:lang w:val="fr-FR"/>
         </w:rPr>
+        <w:lastRenderedPageBreak/>
         <w:t>Le menu principal</w:t>
       </w:r>
       <w:r>
@@ -3183,7 +3393,6 @@
           <w:szCs w:val="24"/>
           <w:lang w:val="fr-FR"/>
         </w:rPr>
-        <w:lastRenderedPageBreak/>
         <w:t>Dans cette page, l’utilisateur peut voir les séries qu’il suit, et peut faire une recherche de série, qu’il peut ensuite ajouter dans sa liste de séries. Recommander des séries de sa liste à des amis et supprimer des séries.</w:t>
       </w:r>
     </w:p>
@@ -3278,16 +3487,22 @@
         </w:rPr>
         <w:t xml:space="preserve">L’utilisateur peut voir les autres utilisateurs proches qui apparaissent en rouge s’ils n’ont </w:t>
       </w:r>
-      <w:proofErr w:type="gramStart"/>
-      <w:r>
-        <w:rPr>
-          <w:sz w:val="24"/>
-          <w:szCs w:val="24"/>
-          <w:lang w:val="fr-FR"/>
-        </w:rPr>
-        <w:t>aucune séries</w:t>
-      </w:r>
-      <w:proofErr w:type="gramEnd"/>
+      <w:r>
+        <w:rPr>
+          <w:sz w:val="24"/>
+          <w:szCs w:val="24"/>
+          <w:lang w:val="fr-FR"/>
+        </w:rPr>
+        <w:t>aucune</w:t>
+      </w:r>
+      <w:r>
+        <w:rPr>
+          <w:sz w:val="24"/>
+          <w:szCs w:val="24"/>
+          <w:lang w:val="fr-FR"/>
+        </w:rPr>
+        <w:t xml:space="preserve"> série</w:t>
+      </w:r>
       <w:r>
         <w:rPr>
           <w:sz w:val="24"/>
@@ -3412,6 +3627,7 @@
         <w:rPr>
           <w:lang w:val="fr-CA"/>
         </w:rPr>
+        <w:lastRenderedPageBreak/>
         <w:t>Gestion de la base de données d’utilisateurs</w:t>
       </w:r>
       <w:bookmarkEnd w:id="4"/>
@@ -3436,15 +3652,25 @@
       </w:r>
       <w:r>
         <w:rPr>
+          <w:sz w:val="24"/>
+          <w:szCs w:val="24"/>
+          <w:lang w:val="fr-CA"/>
+        </w:rPr>
+        <w:t xml:space="preserve">Le service </w:t>
+      </w:r>
+      <w:proofErr w:type="spellStart"/>
+      <w:r>
+        <w:rPr>
           <w:rStyle w:val="lev"/>
           <w:b w:val="0"/>
-          <w:sz w:val="24"/>
-          <w:szCs w:val="24"/>
-          <w:lang w:val="fr-FR"/>
-        </w:rPr>
-        <w:t>“</w:t>
-      </w:r>
-      <w:proofErr w:type="spellStart"/>
+          <w:i/>
+          <w:sz w:val="24"/>
+          <w:szCs w:val="24"/>
+          <w:lang w:val="fr-FR"/>
+        </w:rPr>
+        <w:t>Firebase</w:t>
+      </w:r>
+      <w:proofErr w:type="spellEnd"/>
       <w:r>
         <w:rPr>
           <w:rStyle w:val="lev"/>
@@ -3453,9 +3679,9 @@
           <w:szCs w:val="24"/>
           <w:lang w:val="fr-FR"/>
         </w:rPr>
-        <w:t>Firebase</w:t>
-      </w:r>
-      <w:proofErr w:type="spellEnd"/>
+        <w:t xml:space="preserve"> a été utilisé afin de de gérer la banque de groupes et d’utilisateurs, ainsi la synchronisation entre le téléphone et la base de données est gérée par ce </w:t>
+      </w:r>
+      <w:proofErr w:type="spellStart"/>
       <w:r>
         <w:rPr>
           <w:rStyle w:val="lev"/>
@@ -3464,9 +3690,9 @@
           <w:szCs w:val="24"/>
           <w:lang w:val="fr-FR"/>
         </w:rPr>
-        <w:t xml:space="preserve">” a été utilisé afin de de gérer la banque de groupes et d’utilisateurs, ainsi la synchronisation entre le téléphone et la base de données est gérée par ce </w:t>
-      </w:r>
-      <w:proofErr w:type="spellStart"/>
+        <w:t>cadriciel</w:t>
+      </w:r>
+      <w:proofErr w:type="spellEnd"/>
       <w:r>
         <w:rPr>
           <w:rStyle w:val="lev"/>
@@ -3475,9 +3701,8 @@
           <w:szCs w:val="24"/>
           <w:lang w:val="fr-FR"/>
         </w:rPr>
-        <w:t>cadriciel</w:t>
-      </w:r>
-      <w:proofErr w:type="spellEnd"/>
+        <w:t xml:space="preserve">. </w:t>
+      </w:r>
       <w:r>
         <w:rPr>
           <w:rStyle w:val="lev"/>
@@ -3486,7 +3711,7 @@
           <w:szCs w:val="24"/>
           <w:lang w:val="fr-FR"/>
         </w:rPr>
-        <w:t xml:space="preserve">. </w:t>
+        <w:t xml:space="preserve">L’authentification de </w:t>
       </w:r>
       <w:r>
         <w:rPr>
@@ -3496,9 +3721,8 @@
           <w:szCs w:val="24"/>
           <w:lang w:val="fr-FR"/>
         </w:rPr>
-        <w:t xml:space="preserve">L’authentification </w:t>
-      </w:r>
-      <w:proofErr w:type="gramStart"/>
+        <w:t>l’</w:t>
+      </w:r>
       <w:r>
         <w:rPr>
           <w:rStyle w:val="lev"/>
@@ -3507,9 +3731,8 @@
           <w:szCs w:val="24"/>
           <w:lang w:val="fr-FR"/>
         </w:rPr>
-        <w:t>de utilisateur</w:t>
-      </w:r>
-      <w:proofErr w:type="gramEnd"/>
+        <w:t>utilisateur</w:t>
+      </w:r>
       <w:r>
         <w:rPr>
           <w:rStyle w:val="lev"/>
@@ -3518,9 +3741,8 @@
           <w:szCs w:val="24"/>
           <w:lang w:val="fr-FR"/>
         </w:rPr>
-        <w:t xml:space="preserve"> faite à l’aide d’une adresse e-mail et un mot de passe est aussi gérée par ce </w:t>
-      </w:r>
-      <w:proofErr w:type="spellStart"/>
+        <w:t xml:space="preserve"> faite à l’aide d’une adresse courriel</w:t>
+      </w:r>
       <w:r>
         <w:rPr>
           <w:rStyle w:val="lev"/>
@@ -3529,9 +3751,9 @@
           <w:szCs w:val="24"/>
           <w:lang w:val="fr-FR"/>
         </w:rPr>
-        <w:t>cadriciel</w:t>
-      </w:r>
-      <w:proofErr w:type="spellEnd"/>
+        <w:t xml:space="preserve"> et un mot de passe est aussi gérée par ce </w:t>
+      </w:r>
+      <w:proofErr w:type="spellStart"/>
       <w:r>
         <w:rPr>
           <w:rStyle w:val="lev"/>
@@ -3540,9 +3762,9 @@
           <w:szCs w:val="24"/>
           <w:lang w:val="fr-FR"/>
         </w:rPr>
-        <w:t xml:space="preserve">. Ainsi, dans la base de données est sauvegardée une table de noms d’utilisateurs dont la clé est un ID propre à chaque utilisateur et la valeur est le nom d’utilisateur. Evidemment, des vérifications sont faites pour éviter des noms d’utilisateurs dupliqués. Puis il y a une table d’utilisateurs, qui contient pour chaque utilisateur ses données, soit sa liste d’amis, de séries, ses préférences, les suggestions de séries reçues, et les demandes d’amitiés reçues. Afin de faciliter la recherche d’utilisateurs aux alentours, </w:t>
-      </w:r>
-      <w:proofErr w:type="spellStart"/>
+        <w:t>cadriciel</w:t>
+      </w:r>
+      <w:proofErr w:type="spellEnd"/>
       <w:r>
         <w:rPr>
           <w:rStyle w:val="lev"/>
@@ -3551,20 +3773,21 @@
           <w:szCs w:val="24"/>
           <w:lang w:val="fr-FR"/>
         </w:rPr>
-        <w:t>Geofire</w:t>
-      </w:r>
-      <w:proofErr w:type="spellEnd"/>
+        <w:t xml:space="preserve">. Ainsi, dans la base de données est sauvegardée une table de noms d’utilisateurs dont la clé est un ID propre à chaque utilisateur et la valeur est le nom d’utilisateur. Evidemment, des vérifications sont faites pour éviter des noms d’utilisateurs dupliqués. Puis il y a une table d’utilisateurs, qui contient pour chaque utilisateur ses données, soit sa liste d’amis, de séries, ses préférences, les suggestions de séries reçues, et les demandes d’amitiés reçues. Afin de faciliter la recherche d’utilisateurs aux alentours, </w:t>
+      </w:r>
+      <w:proofErr w:type="spellStart"/>
       <w:r>
         <w:rPr>
           <w:rStyle w:val="lev"/>
           <w:b w:val="0"/>
-          <w:sz w:val="24"/>
-          <w:szCs w:val="24"/>
-          <w:lang w:val="fr-FR"/>
-        </w:rPr>
-        <w:t xml:space="preserve"> a été utilisé, ce </w:t>
-      </w:r>
-      <w:proofErr w:type="spellStart"/>
+          <w:i/>
+          <w:sz w:val="24"/>
+          <w:szCs w:val="24"/>
+          <w:lang w:val="fr-FR"/>
+        </w:rPr>
+        <w:t>Geofire</w:t>
+      </w:r>
+      <w:proofErr w:type="spellEnd"/>
       <w:r>
         <w:rPr>
           <w:rStyle w:val="lev"/>
@@ -3573,9 +3796,9 @@
           <w:szCs w:val="24"/>
           <w:lang w:val="fr-FR"/>
         </w:rPr>
-        <w:t>cadriciel</w:t>
-      </w:r>
-      <w:proofErr w:type="spellEnd"/>
+        <w:t xml:space="preserve"> a été utilisé, ce </w:t>
+      </w:r>
+      <w:proofErr w:type="spellStart"/>
       <w:r>
         <w:rPr>
           <w:rStyle w:val="lev"/>
@@ -3584,7 +3807,38 @@
           <w:szCs w:val="24"/>
           <w:lang w:val="fr-FR"/>
         </w:rPr>
-        <w:t xml:space="preserve"> quant à lui sauvegarde les positions des utilisateurs dans une table à part avec le nom d’utilisateur pour clé.</w:t>
+        <w:t>cadriciel</w:t>
+      </w:r>
+      <w:proofErr w:type="spellEnd"/>
+      <w:r>
+        <w:rPr>
+          <w:rStyle w:val="lev"/>
+          <w:b w:val="0"/>
+          <w:sz w:val="24"/>
+          <w:szCs w:val="24"/>
+          <w:lang w:val="fr-FR"/>
+        </w:rPr>
+        <w:t xml:space="preserve"> quant à lui</w:t>
+      </w:r>
+      <w:r>
+        <w:rPr>
+          <w:rStyle w:val="lev"/>
+          <w:b w:val="0"/>
+          <w:sz w:val="24"/>
+          <w:szCs w:val="24"/>
+          <w:lang w:val="fr-FR"/>
+        </w:rPr>
+        <w:t>,</w:t>
+      </w:r>
+      <w:r>
+        <w:rPr>
+          <w:rStyle w:val="lev"/>
+          <w:b w:val="0"/>
+          <w:sz w:val="24"/>
+          <w:szCs w:val="24"/>
+          <w:lang w:val="fr-FR"/>
+        </w:rPr>
+        <w:t xml:space="preserve"> sauvegarde les positions des utilisateurs dans une table à part avec le nom d’utilisateur pour clé.</w:t>
       </w:r>
     </w:p>
     <w:p>
@@ -3600,7 +3854,6 @@
         <w:rPr>
           <w:lang w:val="fr-CA"/>
         </w:rPr>
-        <w:lastRenderedPageBreak/>
         <w:t>Gestion des amitiés</w:t>
       </w:r>
     </w:p>
@@ -3620,15 +3873,13 @@
         </w:rPr>
         <w:t xml:space="preserve">Chaque profil utilisateur contient à liste d’amitiés et de demandes </w:t>
       </w:r>
-      <w:proofErr w:type="gramStart"/>
-      <w:r>
-        <w:rPr>
-          <w:sz w:val="24"/>
-          <w:lang w:val="fr-CA"/>
-        </w:rPr>
-        <w:t>reçues;</w:t>
-      </w:r>
-      <w:proofErr w:type="gramEnd"/>
+      <w:r>
+        <w:rPr>
+          <w:sz w:val="24"/>
+          <w:lang w:val="fr-CA"/>
+        </w:rPr>
+        <w:t>reçues ;</w:t>
+      </w:r>
       <w:r>
         <w:rPr>
           <w:sz w:val="24"/>
@@ -3701,27 +3952,54 @@
           <w:sz w:val="24"/>
           <w:lang w:val="fr-CA"/>
         </w:rPr>
-        <w:t xml:space="preserve">Les séries sont retrouvées sur OMDB, une base de donnée Open-Source qui contient toutes </w:t>
-      </w:r>
-      <w:proofErr w:type="gramStart"/>
-      <w:r>
-        <w:rPr>
-          <w:sz w:val="24"/>
-          <w:lang w:val="fr-CA"/>
-        </w:rPr>
-        <w:t>les séries contenus</w:t>
-      </w:r>
-      <w:proofErr w:type="gramEnd"/>
-      <w:r>
-        <w:rPr>
-          <w:sz w:val="24"/>
-          <w:lang w:val="fr-CA"/>
-        </w:rPr>
-        <w:t xml:space="preserve"> sur IMDB, leurs ID sur le site IMDB et plusieurs informations importantes telles une le nom de la série, une photo du poster, une description et d’autres. Lorsque l’utilisateur fait une recherche, une requête http est faite sur le serveur d’OMDB afin de retrouver une série qui contient l’objet de recherche, puis une liste de séries possible est retournée au format JSON. Seule l’ID des séries est sauvegardé sur la base de données </w:t>
+        <w:t>Les séries sont retrouvées sur OMDB, une base de donnée Open-Source qui contient toutes les séries contenu</w:t>
+      </w:r>
+      <w:r>
+        <w:rPr>
+          <w:sz w:val="24"/>
+          <w:lang w:val="fr-CA"/>
+        </w:rPr>
+        <w:t>e</w:t>
+      </w:r>
+      <w:r>
+        <w:rPr>
+          <w:sz w:val="24"/>
+          <w:lang w:val="fr-CA"/>
+        </w:rPr>
+        <w:t>s sur IMDB, leurs ID sur le site IMDB et plusieurs informations importantes telles une le nom de la série, une pho</w:t>
+      </w:r>
+      <w:r>
+        <w:rPr>
+          <w:sz w:val="24"/>
+          <w:lang w:val="fr-CA"/>
+        </w:rPr>
+        <w:t>to du poster, une description, etc</w:t>
+      </w:r>
+      <w:r>
+        <w:rPr>
+          <w:sz w:val="24"/>
+          <w:lang w:val="fr-CA"/>
+        </w:rPr>
+        <w:t xml:space="preserve">. Lorsque l’utilisateur fait une recherche, une requête </w:t>
+      </w:r>
+      <w:r>
+        <w:rPr>
+          <w:sz w:val="24"/>
+          <w:lang w:val="fr-CA"/>
+        </w:rPr>
+        <w:t>HTTP</w:t>
+      </w:r>
+      <w:r>
+        <w:rPr>
+          <w:sz w:val="24"/>
+          <w:lang w:val="fr-CA"/>
+        </w:rPr>
+        <w:t xml:space="preserve"> est faite sur le serveur d’OMDB afin de retrouver une série qui contient l’objet de recherche, puis une liste de séries possible est retournée au format JSON. Seule l’ID des séries est sauvegardé sur la base de données </w:t>
       </w:r>
       <w:proofErr w:type="spellStart"/>
       <w:r>
         <w:rPr>
+          <w:i/>
           <w:sz w:val="24"/>
           <w:lang w:val="fr-CA"/>
         </w:rPr>
@@ -3733,7 +4011,43 @@
           <w:sz w:val="24"/>
           <w:lang w:val="fr-CA"/>
         </w:rPr>
-        <w:t>, et les données des séries sont sauvegardées localement tout au long de l’utilisation de l’application, ainsi à chaque connexion ou chaque fois que les données d’une série spécifique sont requises, une requête http est faite au serveur afin de récupérer les données, puis une autre est faite afin de récupérer le poster de la série s’il existe.</w:t>
+        <w:t xml:space="preserve">, et les données des séries sont sauvegardées localement tout au long de l’utilisation de l’application, ainsi à chaque connexion ou chaque fois que les données d’une série spécifique sont requises, une requête </w:t>
+      </w:r>
+      <w:r>
+        <w:rPr>
+          <w:sz w:val="24"/>
+          <w:lang w:val="fr-CA"/>
+        </w:rPr>
+        <w:t>HTTP</w:t>
+      </w:r>
+      <w:r>
+        <w:rPr>
+          <w:sz w:val="24"/>
+          <w:lang w:val="fr-CA"/>
+        </w:rPr>
+        <w:t xml:space="preserve"> </w:t>
+      </w:r>
+      <w:r>
+        <w:rPr>
+          <w:sz w:val="24"/>
+          <w:lang w:val="fr-CA"/>
+        </w:rPr>
+        <w:lastRenderedPageBreak/>
+        <w:t>est faite au serveur afin de récupérer les données, puis une autre est faite afin de récupérer le poster de la série</w:t>
+      </w:r>
+      <w:r>
+        <w:rPr>
+          <w:sz w:val="24"/>
+          <w:lang w:val="fr-CA"/>
+        </w:rPr>
+        <w:t>, au besoin</w:t>
+      </w:r>
+      <w:r>
+        <w:rPr>
+          <w:sz w:val="24"/>
+          <w:lang w:val="fr-CA"/>
+        </w:rPr>
+        <w:t>.</w:t>
       </w:r>
     </w:p>
     <w:p>
@@ -3752,15 +4066,13 @@
         </w:rPr>
         <w:t xml:space="preserve">Chaque profil utilisateur contient à liste de séries et de suggestions de séries </w:t>
       </w:r>
-      <w:proofErr w:type="gramStart"/>
-      <w:r>
-        <w:rPr>
-          <w:sz w:val="24"/>
-          <w:lang w:val="fr-CA"/>
-        </w:rPr>
-        <w:t>reçues;</w:t>
-      </w:r>
-      <w:proofErr w:type="gramEnd"/>
+      <w:r>
+        <w:rPr>
+          <w:sz w:val="24"/>
+          <w:lang w:val="fr-CA"/>
+        </w:rPr>
+        <w:t>reçues ;</w:t>
+      </w:r>
       <w:r>
         <w:rPr>
           <w:sz w:val="24"/>
@@ -3792,6 +4104,26 @@
           <w:lang w:val="fr-CA"/>
         </w:rPr>
       </w:pPr>
+      <w:bookmarkStart w:id="5" w:name="_Toc446438674"/>
+      <w:r>
+        <w:rPr>
+          <w:lang w:val="fr-CA"/>
+        </w:rPr>
+        <w:t xml:space="preserve">Affichage des positions des </w:t>
+      </w:r>
+      <w:r>
+        <w:rPr>
+          <w:lang w:val="fr-CA"/>
+        </w:rPr>
+        <w:t>utilisateurs</w:t>
+      </w:r>
+      <w:r>
+        <w:rPr>
+          <w:lang w:val="fr-CA"/>
+        </w:rPr>
+        <w:t xml:space="preserve"> sur une carte</w:t>
+      </w:r>
+      <w:bookmarkEnd w:id="5"/>
     </w:p>
     <w:p>
       <w:pPr>
@@ -3802,6 +4134,170 @@
           <w:lang w:val="fr-CA"/>
         </w:rPr>
       </w:pPr>
+      <w:r>
+        <w:rPr>
+          <w:sz w:val="24"/>
+          <w:lang w:val="fr-CA"/>
+        </w:rPr>
+        <w:t xml:space="preserve">Afin d’afficher la position des membres sur une carte, </w:t>
+      </w:r>
+      <w:r>
+        <w:rPr>
+          <w:i/>
+          <w:sz w:val="24"/>
+          <w:lang w:val="fr-CA"/>
+        </w:rPr>
+        <w:t xml:space="preserve">Google </w:t>
+      </w:r>
+      <w:proofErr w:type="spellStart"/>
+      <w:r>
+        <w:rPr>
+          <w:i/>
+          <w:sz w:val="24"/>
+          <w:lang w:val="fr-CA"/>
+        </w:rPr>
+        <w:t>Maps</w:t>
+      </w:r>
+      <w:proofErr w:type="spellEnd"/>
+      <w:r>
+        <w:rPr>
+          <w:sz w:val="24"/>
+          <w:lang w:val="fr-CA"/>
+        </w:rPr>
+        <w:t xml:space="preserve"> a été utilisé</w:t>
+      </w:r>
+      <w:r>
+        <w:rPr>
+          <w:sz w:val="24"/>
+          <w:lang w:val="fr-CA"/>
+        </w:rPr>
+        <w:t>. En utilisant les services de l</w:t>
+      </w:r>
+      <w:r>
+        <w:rPr>
+          <w:sz w:val="24"/>
+          <w:lang w:val="fr-CA"/>
+        </w:rPr>
+        <w:t>ocalisation du téléphone, la position du membre est sauvegardée dans son profile sur la base de données</w:t>
+      </w:r>
+      <w:r>
+        <w:rPr>
+          <w:sz w:val="24"/>
+          <w:lang w:val="fr-CA"/>
+        </w:rPr>
+        <w:t xml:space="preserve"> </w:t>
+      </w:r>
+      <w:proofErr w:type="spellStart"/>
+      <w:r>
+        <w:rPr>
+          <w:i/>
+          <w:sz w:val="24"/>
+          <w:lang w:val="fr-CA"/>
+        </w:rPr>
+        <w:t>Firebase</w:t>
+      </w:r>
+      <w:proofErr w:type="spellEnd"/>
+      <w:r>
+        <w:rPr>
+          <w:sz w:val="24"/>
+          <w:lang w:val="fr-CA"/>
+        </w:rPr>
+        <w:t xml:space="preserve"> grâce à </w:t>
+      </w:r>
+      <w:proofErr w:type="spellStart"/>
+      <w:r>
+        <w:rPr>
+          <w:i/>
+          <w:sz w:val="24"/>
+          <w:lang w:val="fr-CA"/>
+        </w:rPr>
+        <w:t>Geofire</w:t>
+      </w:r>
+      <w:proofErr w:type="spellEnd"/>
+      <w:r>
+        <w:rPr>
+          <w:sz w:val="24"/>
+          <w:lang w:val="fr-CA"/>
+        </w:rPr>
+        <w:t xml:space="preserve">. </w:t>
+      </w:r>
+      <w:r>
+        <w:rPr>
+          <w:sz w:val="24"/>
+          <w:lang w:val="fr-CA"/>
+        </w:rPr>
+        <w:t xml:space="preserve">L’utilisateur a le choix de partager ou non sa </w:t>
+      </w:r>
+      <w:r>
+        <w:rPr>
+          <w:sz w:val="24"/>
+          <w:lang w:val="fr-CA"/>
+        </w:rPr>
+        <w:t>position ;</w:t>
+      </w:r>
+      <w:r>
+        <w:rPr>
+          <w:sz w:val="24"/>
+          <w:lang w:val="fr-CA"/>
+        </w:rPr>
+        <w:t xml:space="preserve"> s’il refuse, il n’aura pas accès à cette fonctionnalité et ne verra qu’une carte vide sinon il apparaitra avec un marqueur bleu sur la carte, tandis que les autres utilisateurs auront des marqueurs r</w:t>
+      </w:r>
+      <w:r>
+        <w:rPr>
+          <w:sz w:val="24"/>
+          <w:lang w:val="fr-CA"/>
+        </w:rPr>
+        <w:t>ouges, s’ils n’ont aucune série</w:t>
+      </w:r>
+      <w:r>
+        <w:rPr>
+          <w:sz w:val="24"/>
+          <w:lang w:val="fr-CA"/>
+        </w:rPr>
+        <w:t xml:space="preserve"> en commun </w:t>
+      </w:r>
+      <w:r>
+        <w:rPr>
+          <w:sz w:val="24"/>
+          <w:lang w:val="fr-CA"/>
+        </w:rPr>
+        <w:t xml:space="preserve">avec l’utilisateur courant </w:t>
+      </w:r>
+      <w:r>
+        <w:rPr>
+          <w:sz w:val="24"/>
+          <w:lang w:val="fr-CA"/>
+        </w:rPr>
+        <w:t>et</w:t>
+      </w:r>
+      <w:r>
+        <w:rPr>
+          <w:sz w:val="24"/>
+          <w:lang w:val="fr-CA"/>
+        </w:rPr>
+        <w:t xml:space="preserve"> des marqueurs</w:t>
+      </w:r>
+      <w:r>
+        <w:rPr>
+          <w:sz w:val="24"/>
+          <w:lang w:val="fr-CA"/>
+        </w:rPr>
+        <w:t xml:space="preserve"> verts s’ils en ont au moins une. Suite à un clic sur l’un de</w:t>
+      </w:r>
+      <w:r>
+        <w:rPr>
+          <w:sz w:val="24"/>
+          <w:lang w:val="fr-CA"/>
+        </w:rPr>
+        <w:t>s marqueurs rouge ou verts</w:t>
+      </w:r>
+      <w:r>
+        <w:rPr>
+          <w:sz w:val="24"/>
+          <w:lang w:val="fr-CA"/>
+        </w:rPr>
+        <w:t>, la liste des séries de l’utilisateur sélectionné est affichée, avec les séries en commun mises en évidence.</w:t>
+      </w:r>
     </w:p>
     <w:p>
       <w:pPr>
@@ -3812,27 +4308,12 @@
           <w:lang w:val="fr-CA"/>
         </w:rPr>
       </w:pPr>
-      <w:bookmarkStart w:id="5" w:name="_Toc446438674"/>
-      <w:r>
-        <w:rPr>
-          <w:lang w:val="fr-CA"/>
-        </w:rPr>
-        <w:lastRenderedPageBreak/>
-        <w:t xml:space="preserve">Affichage des positions des </w:t>
-      </w:r>
-      <w:r>
-        <w:rPr>
-          <w:lang w:val="fr-CA"/>
-        </w:rPr>
-        <w:t>utilisateurs</w:t>
-      </w:r>
-      <w:r>
-        <w:rPr>
-          <w:lang w:val="fr-CA"/>
-        </w:rPr>
-        <w:t xml:space="preserve"> sur une carte</w:t>
-      </w:r>
-      <w:bookmarkEnd w:id="5"/>
+      <w:r>
+        <w:rPr>
+          <w:lang w:val="fr-CA"/>
+        </w:rPr>
+        <w:t>Utilisation des capteurs</w:t>
+      </w:r>
     </w:p>
     <w:p>
       <w:pPr>
@@ -3840,107 +4321,45 @@
         <w:jc w:val="both"/>
         <w:rPr>
           <w:sz w:val="24"/>
-          <w:lang w:val="fr-CA"/>
-        </w:rPr>
-      </w:pPr>
-      <w:r>
-        <w:rPr>
-          <w:sz w:val="24"/>
-          <w:lang w:val="fr-CA"/>
-        </w:rPr>
-        <w:t xml:space="preserve">Afin d’afficher la position des membres sur une carte, Google </w:t>
-      </w:r>
-      <w:proofErr w:type="spellStart"/>
-      <w:r>
-        <w:rPr>
-          <w:sz w:val="24"/>
-          <w:lang w:val="fr-CA"/>
-        </w:rPr>
-        <w:t>Maps</w:t>
-      </w:r>
-      <w:proofErr w:type="spellEnd"/>
-      <w:r>
-        <w:rPr>
-          <w:sz w:val="24"/>
-          <w:lang w:val="fr-CA"/>
-        </w:rPr>
-        <w:t xml:space="preserve"> a été utilisé</w:t>
-      </w:r>
-      <w:r>
-        <w:rPr>
-          <w:sz w:val="24"/>
-          <w:lang w:val="fr-CA"/>
-        </w:rPr>
-        <w:t>. En utilisant les services de l</w:t>
-      </w:r>
-      <w:r>
-        <w:rPr>
-          <w:sz w:val="24"/>
-          <w:lang w:val="fr-CA"/>
-        </w:rPr>
-        <w:t>ocalisation du téléphone, la position du membre est sauvegardée dans son profile sur la base de données</w:t>
-      </w:r>
-      <w:r>
-        <w:rPr>
-          <w:sz w:val="24"/>
-          <w:lang w:val="fr-CA"/>
-        </w:rPr>
-        <w:t xml:space="preserve"> </w:t>
-      </w:r>
-      <w:proofErr w:type="spellStart"/>
-      <w:r>
-        <w:rPr>
-          <w:sz w:val="24"/>
-          <w:lang w:val="fr-CA"/>
-        </w:rPr>
-        <w:t>Firebase</w:t>
-      </w:r>
-      <w:proofErr w:type="spellEnd"/>
-      <w:r>
-        <w:rPr>
-          <w:sz w:val="24"/>
-          <w:lang w:val="fr-CA"/>
-        </w:rPr>
-        <w:t xml:space="preserve"> grâce à </w:t>
-      </w:r>
-      <w:proofErr w:type="spellStart"/>
-      <w:r>
-        <w:rPr>
-          <w:sz w:val="24"/>
-          <w:lang w:val="fr-CA"/>
-        </w:rPr>
-        <w:t>Geofire</w:t>
-      </w:r>
-      <w:proofErr w:type="spellEnd"/>
-      <w:r>
-        <w:rPr>
-          <w:sz w:val="24"/>
-          <w:lang w:val="fr-CA"/>
-        </w:rPr>
-        <w:t xml:space="preserve">. </w:t>
-      </w:r>
-      <w:r>
-        <w:rPr>
-          <w:sz w:val="24"/>
-          <w:lang w:val="fr-CA"/>
-        </w:rPr>
-        <w:t xml:space="preserve">L’utilisateur a le choix de partager ou non sa </w:t>
-      </w:r>
-      <w:proofErr w:type="gramStart"/>
-      <w:r>
-        <w:rPr>
-          <w:sz w:val="24"/>
-          <w:lang w:val="fr-CA"/>
-        </w:rPr>
-        <w:t>position;</w:t>
-      </w:r>
-      <w:proofErr w:type="gramEnd"/>
-      <w:r>
-        <w:rPr>
-          <w:sz w:val="24"/>
-          <w:lang w:val="fr-CA"/>
-        </w:rPr>
-        <w:t xml:space="preserve"> s’il refuse, il n’aura pas accès à cette fonctionnalité et ne verra qu’une carte vide sinon il apparaitra avec un marqueur bleu sur la carte, tandis que les autres utilisateurs auront des marqueurs rouges, s’ils n’ont aucune séries en commun et verts s’ils en ont au moins une. Suite à un clic sur l’un des marqueurs rouge ou verts et non bleu, la liste des séries de l’utilisateur sélectionné est affichée, avec les séries en commun mises en évidence.</w:t>
+          <w:szCs w:val="24"/>
+          <w:lang w:val="fr-CA"/>
+        </w:rPr>
+      </w:pPr>
+      <w:r>
+        <w:rPr>
+          <w:sz w:val="24"/>
+          <w:szCs w:val="24"/>
+          <w:lang w:val="fr-CA"/>
+        </w:rPr>
+        <w:t>Pour ce qui est de l’</w:t>
+      </w:r>
+      <w:r>
+        <w:rPr>
+          <w:sz w:val="24"/>
+          <w:szCs w:val="24"/>
+          <w:lang w:val="fr-CA"/>
+        </w:rPr>
+        <w:t>utilisateur de l’accéléromètre, nous l’avons utilisé afin de détecter lorsque l’utilisateur secoue son appareil de manière frénétique durant deux ou trois secondes environs. Ceci nous permet donc de répondre à cet évènement de manière à aller sélectionner aléatoirement, parmi les séries d’un des amis de l’utilisateur, une série qui est inconnue à l’utilisateur courant et de lui proposer de l’ajouter à sa bibliothèque, lui permettant ainsi de commencer à suivre cette nouvelle série télévisée. Évidemment, l’utilisateur doit avoir des amis dans son profil afin d’avoir accès à cette fonctionnalité.</w:t>
+      </w:r>
+    </w:p>
+    <w:p>
+      <w:pPr>
+        <w:spacing w:line="360" w:lineRule="auto"/>
+        <w:jc w:val="both"/>
+        <w:rPr>
+          <w:sz w:val="24"/>
+          <w:szCs w:val="24"/>
+          <w:lang w:val="fr-CA"/>
+        </w:rPr>
+      </w:pPr>
+      <w:r>
+        <w:rPr>
+          <w:sz w:val="24"/>
+          <w:szCs w:val="24"/>
+          <w:lang w:val="fr-CA"/>
+        </w:rPr>
+        <w:lastRenderedPageBreak/>
+        <w:t>Pour ce qui est du second senseur, nous avons utilisé la détection de l’orientation de l’appareil (soit portrait ou bien paysage) afin de modifier la vue active de l’application, dans le but de rendre l’expérience utilisateur la plus interactive possible. En effet, lorsque l’appareil est positionné en mode portrait, l’ensemble des fonctionnalités sont offertes via le menu principal. Cependant, lorsque le téléphone ou la tablette est retourné en mode paysage, on change de vue afin d’afficher automatiquement la carte des utilisateurs à proximité et ce, en plein écran afin d’offrir une expérience immersive. Pour le type d’application que l’on souhaitait développé, nous considérons ce type de comportement comme des éléments intéressant à intégrer au niveau des senseurs présents sur le téléphone.</w:t>
       </w:r>
     </w:p>
     <w:p>
@@ -3956,35 +4375,6 @@
         <w:rPr>
           <w:lang w:val="fr-CA"/>
         </w:rPr>
-        <w:t>Utilisation des capteurs</w:t>
-      </w:r>
-    </w:p>
-    <w:p>
-      <w:pPr>
-        <w:rPr>
-          <w:lang w:val="fr-CA"/>
-        </w:rPr>
-      </w:pPr>
-      <w:r>
-        <w:rPr>
-          <w:lang w:val="fr-CA"/>
-        </w:rPr>
-        <w:t>TODO</w:t>
-      </w:r>
-    </w:p>
-    <w:p>
-      <w:pPr>
-        <w:pStyle w:val="Titre2"/>
-        <w:spacing w:after="120" w:line="360" w:lineRule="auto"/>
-        <w:jc w:val="both"/>
-        <w:rPr>
-          <w:lang w:val="fr-CA"/>
-        </w:rPr>
-      </w:pPr>
-      <w:r>
-        <w:rPr>
-          <w:lang w:val="fr-CA"/>
-        </w:rPr>
         <w:t>Affichage de l’utilisation de la batterie</w:t>
       </w:r>
     </w:p>
@@ -4002,7 +4392,46 @@
           <w:sz w:val="24"/>
           <w:lang w:val="fr-CA"/>
         </w:rPr>
-        <w:t>TODO</w:t>
+        <w:t xml:space="preserve">Passons maintenant à la partie de l’évaluation et de l’affichage de l’utilisation de la batterie. Pour accomplir cette tâche, nous nous sommes défini une classe </w:t>
+      </w:r>
+      <w:r>
+        <w:rPr>
+          <w:i/>
+          <w:sz w:val="24"/>
+          <w:lang w:val="fr-CA"/>
+        </w:rPr>
+        <w:t xml:space="preserve">Singleton </w:t>
+      </w:r>
+      <w:r>
+        <w:rPr>
+          <w:sz w:val="24"/>
+          <w:lang w:val="fr-CA"/>
+        </w:rPr>
+        <w:t xml:space="preserve">nommée </w:t>
+      </w:r>
+      <w:proofErr w:type="spellStart"/>
+      <w:r>
+        <w:rPr>
+          <w:i/>
+          <w:sz w:val="24"/>
+          <w:lang w:val="fr-CA"/>
+        </w:rPr>
+        <w:t>RessourceManager</w:t>
+      </w:r>
+      <w:proofErr w:type="spellEnd"/>
+      <w:r>
+        <w:rPr>
+          <w:sz w:val="24"/>
+          <w:lang w:val="fr-CA"/>
+        </w:rPr>
+        <w:t>. Celle-ci possède donc un ensemble restreint de méthodes permettant, entre autre, de</w:t>
+      </w:r>
+      <w:r>
+        <w:rPr>
+          <w:sz w:val="24"/>
+          <w:lang w:val="fr-CA"/>
+        </w:rPr>
+        <w:t xml:space="preserve"> noter la valeur actuelle du niveau de la batterie et de calculer le delta dans un second appel de méthode. Ceci est donc utilisé à divers endroits dans l’application afin de déterminer la quantité d’énergie utilisé par l’appareil pour la réalisation de certaines tâches réalisées par notre application. Par exemple, si on ouvre la carte, on débute une lecture et lorsque l’on revient à l’activité principale, l’utilisation de batterie durant l’utilisation de la carte est affichée à l’écran durant un court instant. Le même principe est utilisé pour les tâches comme la recherche de série sur OMDB, la connexion à l’application, l’ajout d’ami(s), etc. Finalement, lorsqu’on ferme l’application en entier, nous avons une dernière information qui s’affiche à l’écran, il s’agit de l’utilisation globale de la batterie durant la dernière session d’utilisation de l’application en entier. Ces différentes mesures permettent donc d’obtenir une meilleure idée de la consommation de la batterie aux différentes stages d’utilisation de l’application ainsi que d’un point de vue un peu plus global.</w:t>
       </w:r>
     </w:p>
     <w:p>
@@ -4019,6 +4448,7 @@
         <w:rPr>
           <w:lang w:val="fr-CA"/>
         </w:rPr>
+        <w:lastRenderedPageBreak/>
         <w:t>Difficultés rencontrées</w:t>
       </w:r>
       <w:bookmarkEnd w:id="6"/>
@@ -4060,23 +4490,77 @@
           <w:sz w:val="24"/>
           <w:lang w:val="fr-CA"/>
         </w:rPr>
-        <w:t xml:space="preserve"> et que ceux-ci devait communiquer ensemble. Une autre difficulté a été la gestion de la mémoire, puisque chercher toutes les données d’un utilisateur peut être lourd. Un autre problème a été de choisir les bonnes vues pour afficher les </w:t>
-      </w:r>
-      <w:proofErr w:type="gramStart"/>
-      <w:r>
-        <w:rPr>
-          <w:sz w:val="24"/>
-          <w:lang w:val="fr-CA"/>
-        </w:rPr>
-        <w:t>données;</w:t>
-      </w:r>
-      <w:proofErr w:type="gramEnd"/>
-      <w:r>
-        <w:rPr>
-          <w:sz w:val="24"/>
-          <w:lang w:val="fr-CA"/>
-        </w:rPr>
-        <w:t xml:space="preserve"> il y a eu des problèmes avec l’utilisation de </w:t>
+        <w:t xml:space="preserve"> et que ceux-ci devait communiquer ensemble</w:t>
+      </w:r>
+      <w:r>
+        <w:rPr>
+          <w:sz w:val="24"/>
+          <w:lang w:val="fr-CA"/>
+        </w:rPr>
+        <w:t xml:space="preserve"> de manière efficace et transparente</w:t>
+      </w:r>
+      <w:r>
+        <w:rPr>
+          <w:sz w:val="24"/>
+          <w:lang w:val="fr-CA"/>
+        </w:rPr>
+        <w:t>. Une autre difficulté</w:t>
+      </w:r>
+      <w:r>
+        <w:rPr>
+          <w:sz w:val="24"/>
+          <w:lang w:val="fr-CA"/>
+        </w:rPr>
+        <w:t xml:space="preserve"> aura été</w:t>
+      </w:r>
+      <w:r>
+        <w:rPr>
+          <w:sz w:val="24"/>
+          <w:lang w:val="fr-CA"/>
+        </w:rPr>
+        <w:t xml:space="preserve"> la gestion de la mémoire</w:t>
+      </w:r>
+      <w:r>
+        <w:rPr>
+          <w:sz w:val="24"/>
+          <w:lang w:val="fr-CA"/>
+        </w:rPr>
+        <w:t xml:space="preserve"> dans les différentes vues de notre application, puisqu’aller</w:t>
+      </w:r>
+      <w:r>
+        <w:rPr>
+          <w:sz w:val="24"/>
+          <w:lang w:val="fr-CA"/>
+        </w:rPr>
+        <w:t xml:space="preserve"> chercher toutes les données d’un utilisateur peut être lourd</w:t>
+      </w:r>
+      <w:r>
+        <w:rPr>
+          <w:sz w:val="24"/>
+          <w:lang w:val="fr-CA"/>
+        </w:rPr>
+        <w:t xml:space="preserve"> du point de vue des communication réseau, on souhaite donc optimiser le plus possible ces appels et utiliser des composantes visuelles réutilisables et recyclables</w:t>
+      </w:r>
+      <w:r>
+        <w:rPr>
+          <w:sz w:val="24"/>
+          <w:lang w:val="fr-CA"/>
+        </w:rPr>
+        <w:t>. Un autre problème a été de choisir les bonnes vues pour afficher les données</w:t>
+      </w:r>
+      <w:r>
+        <w:rPr>
+          <w:sz w:val="24"/>
+          <w:lang w:val="fr-CA"/>
+        </w:rPr>
+        <w:t xml:space="preserve"> </w:t>
+      </w:r>
+      <w:r>
+        <w:rPr>
+          <w:sz w:val="24"/>
+          <w:lang w:val="fr-CA"/>
+        </w:rPr>
+        <w:t xml:space="preserve">; il y a eu des problèmes avec l’utilisation de </w:t>
       </w:r>
       <w:proofErr w:type="spellStart"/>
       <w:r>
@@ -4093,7 +4577,21 @@
           <w:sz w:val="24"/>
           <w:lang w:val="fr-CA"/>
         </w:rPr>
-        <w:t xml:space="preserve">, puisque celles-ci se redessinait au complet au moindre changement, donc avec des requêtes asynchrones sur un grand volume de données, il y avait trop de rafraichissements inutiles et cela entrainait une trop grande utilisation de la mémoire et du processeur, l’utilisation de </w:t>
+        <w:t>, puisque celles-ci se redessinait au complet au moindre changement, donc avec des requêtes asynchrones sur un grand volume de données, il y avait trop de rafraichissements inutiles et cela entrainait une trop grande utilisation de la mémoire et du processeur</w:t>
+      </w:r>
+      <w:r>
+        <w:rPr>
+          <w:sz w:val="24"/>
+          <w:lang w:val="fr-CA"/>
+        </w:rPr>
+        <w:t xml:space="preserve"> de l’appareil</w:t>
+      </w:r>
+      <w:r>
+        <w:rPr>
+          <w:sz w:val="24"/>
+          <w:lang w:val="fr-CA"/>
+        </w:rPr>
+        <w:t xml:space="preserve">, l’utilisation de </w:t>
       </w:r>
       <w:proofErr w:type="spellStart"/>
       <w:r>
@@ -4110,16 +4608,119 @@
           <w:sz w:val="24"/>
           <w:lang w:val="fr-CA"/>
         </w:rPr>
-        <w:t xml:space="preserve"> a été bénéfique puisqu’elle remédiait à ce problème. Un autre problème était la synchronisation des requêtes asynchrones sur un même modèle de données, par exemple, pour une série, il fallait chercher de façon asynchrone ses données, puis à partir de ses données chercher une photo; </w:t>
-      </w:r>
-      <w:bookmarkStart w:id="7" w:name="_GoBack"/>
-      <w:bookmarkEnd w:id="7"/>
-      <w:r>
-        <w:rPr>
-          <w:sz w:val="24"/>
-          <w:lang w:val="fr-CA"/>
-        </w:rPr>
-        <w:t>ci l’architecture a joué un grand rôle afin d’offrir une expérience utilisateur agréable, ainsi les données sont affichées au fur et à mesure qu’elles sont reçues pour ne pas que l’utilisateur n’attende trop lorsqu’il y a un grand volume de données.</w:t>
+        <w:t xml:space="preserve"> a</w:t>
+      </w:r>
+      <w:r>
+        <w:rPr>
+          <w:sz w:val="24"/>
+          <w:lang w:val="fr-CA"/>
+        </w:rPr>
+        <w:t xml:space="preserve"> donc</w:t>
+      </w:r>
+      <w:r>
+        <w:rPr>
+          <w:sz w:val="24"/>
+          <w:lang w:val="fr-CA"/>
+        </w:rPr>
+        <w:t xml:space="preserve"> été </w:t>
+      </w:r>
+      <w:r>
+        <w:rPr>
+          <w:sz w:val="24"/>
+          <w:lang w:val="fr-CA"/>
+        </w:rPr>
+        <w:t xml:space="preserve">grandement </w:t>
+      </w:r>
+      <w:r>
+        <w:rPr>
+          <w:sz w:val="24"/>
+          <w:lang w:val="fr-CA"/>
+        </w:rPr>
+        <w:t>bénéfique puisqu’elle remédiait à ce problème</w:t>
+      </w:r>
+      <w:r>
+        <w:rPr>
+          <w:sz w:val="24"/>
+          <w:lang w:val="fr-CA"/>
+        </w:rPr>
+        <w:t xml:space="preserve"> avec brio</w:t>
+      </w:r>
+      <w:r>
+        <w:rPr>
+          <w:sz w:val="24"/>
+          <w:lang w:val="fr-CA"/>
+        </w:rPr>
+        <w:t>. Un autre problème était la synchronisation des requêtes asynchrones sur un même modèle de données, par exemple, pour une série, il fallait chercher de façon asynchrone ses données, puis à partir de ses données</w:t>
+      </w:r>
+      <w:r>
+        <w:rPr>
+          <w:sz w:val="24"/>
+          <w:lang w:val="fr-CA"/>
+        </w:rPr>
+        <w:t>,</w:t>
+      </w:r>
+      <w:r>
+        <w:rPr>
+          <w:sz w:val="24"/>
+          <w:lang w:val="fr-CA"/>
+        </w:rPr>
+        <w:t xml:space="preserve"> chercher une photo</w:t>
+      </w:r>
+      <w:r>
+        <w:rPr>
+          <w:sz w:val="24"/>
+          <w:lang w:val="fr-CA"/>
+        </w:rPr>
+        <w:t>. I</w:t>
+      </w:r>
+      <w:r>
+        <w:rPr>
+          <w:sz w:val="24"/>
+          <w:lang w:val="fr-CA"/>
+        </w:rPr>
+        <w:t>ci</w:t>
+      </w:r>
+      <w:r>
+        <w:rPr>
+          <w:sz w:val="24"/>
+          <w:lang w:val="fr-CA"/>
+        </w:rPr>
+        <w:t>,</w:t>
+      </w:r>
+      <w:r>
+        <w:rPr>
+          <w:sz w:val="24"/>
+          <w:lang w:val="fr-CA"/>
+        </w:rPr>
+        <w:t xml:space="preserve"> l’architecture a joué un grand rôle afin d’offrir une expérience utilisateur agréable, </w:t>
+      </w:r>
+      <w:r>
+        <w:rPr>
+          <w:sz w:val="24"/>
+          <w:lang w:val="fr-CA"/>
+        </w:rPr>
+        <w:t>puisque</w:t>
+      </w:r>
+      <w:r>
+        <w:rPr>
+          <w:sz w:val="24"/>
+          <w:lang w:val="fr-CA"/>
+        </w:rPr>
+        <w:t xml:space="preserve"> les données sont affichées au fur et à mesure qu’elles sont reçues pour ne pas que l’utilisateur n’attende trop lorsqu’il y a un grand volume de données</w:t>
+      </w:r>
+      <w:r>
+        <w:rPr>
+          <w:sz w:val="24"/>
+          <w:lang w:val="fr-CA"/>
+        </w:rPr>
+        <w:t xml:space="preserve"> et pour évite une consommation de données trop élevé</w:t>
+      </w:r>
+      <w:r>
+        <w:rPr>
+          <w:sz w:val="24"/>
+          <w:lang w:val="fr-CA"/>
+        </w:rPr>
+        <w:t>.</w:t>
       </w:r>
     </w:p>
     <w:p>
@@ -4131,15 +4732,14 @@
           <w:lang w:val="fr-CA"/>
         </w:rPr>
       </w:pPr>
-      <w:bookmarkStart w:id="8" w:name="_Toc446438676"/>
-      <w:r>
-        <w:rPr>
-          <w:lang w:val="fr-CA"/>
-        </w:rPr>
-        <w:lastRenderedPageBreak/>
+      <w:bookmarkStart w:id="7" w:name="_Toc446438676"/>
+      <w:r>
+        <w:rPr>
+          <w:lang w:val="fr-CA"/>
+        </w:rPr>
         <w:t>Critiques et suggestions</w:t>
       </w:r>
-      <w:bookmarkEnd w:id="8"/>
+      <w:bookmarkEnd w:id="7"/>
     </w:p>
     <w:p>
       <w:pPr>
@@ -4155,7 +4755,7 @@
           <w:sz w:val="24"/>
           <w:lang w:val="fr-CA"/>
         </w:rPr>
-        <w:t>TODO</w:t>
+        <w:t>Pour ce qui est des critiques et suggestions de ce dernier travail, nous avouons que celles-ci sont plutôt restreintes à quelques éléments uniquement. En effet, puisque les connaissances acquises lors des deux premiers travaux pratiques nous auront permis de nous équiper afin de réaliser ce travail final de manière beaucoup efficace.</w:t>
       </w:r>
     </w:p>
     <w:p>
@@ -4172,7 +4772,102 @@
           <w:sz w:val="24"/>
           <w:lang w:val="fr-CA"/>
         </w:rPr>
-        <w:t>Il aurait été intéressant de faire de ce projet un projet sur toute la session avec plusieurs petites remises en guise de travaux pratiques, afin qu’il soit au final plus étoffé en fonctionnalités.</w:t>
+        <w:t xml:space="preserve">Tout d’abord, la critique principale s’attaque au fait de devoir absolument incorporer un nombre précis de senseurs et éléments de </w:t>
+      </w:r>
+      <w:r>
+        <w:rPr>
+          <w:i/>
+          <w:sz w:val="24"/>
+          <w:lang w:val="fr-CA"/>
+        </w:rPr>
+        <w:t xml:space="preserve">back-end </w:t>
+      </w:r>
+      <w:r>
+        <w:rPr>
+          <w:sz w:val="24"/>
+          <w:lang w:val="fr-CA"/>
+        </w:rPr>
+        <w:t xml:space="preserve">à notre application. Selon nous, une plus grande flexibilité au niveau du choix des composantes à intégrer serait intéressante, puisque ceci offrirait probablement une plus grande diversité au niveau des applications produites par les différentes </w:t>
+      </w:r>
+      <w:r>
+        <w:rPr>
+          <w:sz w:val="24"/>
+          <w:lang w:val="fr-CA"/>
+        </w:rPr>
+        <w:lastRenderedPageBreak/>
+        <w:t xml:space="preserve">équipes. Et donc, ceci rendrait les multiples présentations orales probablement beaucoup plus diversifiées et intéressantes, par-rapport aux différents aspects techniques choisis par les équipes, plutôt que de limiter le choix à quelques senseurs et une carte </w:t>
+      </w:r>
+      <w:r>
+        <w:rPr>
+          <w:i/>
+          <w:sz w:val="24"/>
+          <w:lang w:val="fr-CA"/>
+        </w:rPr>
+        <w:t xml:space="preserve">Google </w:t>
+      </w:r>
+      <w:proofErr w:type="spellStart"/>
+      <w:r>
+        <w:rPr>
+          <w:i/>
+          <w:sz w:val="24"/>
+          <w:lang w:val="fr-CA"/>
+        </w:rPr>
+        <w:t>Maps</w:t>
+      </w:r>
+      <w:proofErr w:type="spellEnd"/>
+      <w:r>
+        <w:rPr>
+          <w:sz w:val="24"/>
+          <w:lang w:val="fr-CA"/>
+        </w:rPr>
+        <w:t>.</w:t>
+      </w:r>
+    </w:p>
+    <w:p>
+      <w:pPr>
+        <w:spacing w:line="360" w:lineRule="auto"/>
+        <w:jc w:val="both"/>
+        <w:rPr>
+          <w:sz w:val="24"/>
+          <w:lang w:val="fr-CA"/>
+        </w:rPr>
+      </w:pPr>
+      <w:r>
+        <w:rPr>
+          <w:sz w:val="24"/>
+          <w:lang w:val="fr-CA"/>
+        </w:rPr>
+        <w:t>De plus, i</w:t>
+      </w:r>
+      <w:r>
+        <w:rPr>
+          <w:sz w:val="24"/>
+          <w:lang w:val="fr-CA"/>
+        </w:rPr>
+        <w:t xml:space="preserve">l aurait été intéressant </w:t>
+      </w:r>
+      <w:r>
+        <w:rPr>
+          <w:sz w:val="24"/>
+          <w:lang w:val="fr-CA"/>
+        </w:rPr>
+        <w:t xml:space="preserve">selon nous, </w:t>
+      </w:r>
+      <w:bookmarkStart w:id="8" w:name="_GoBack"/>
+      <w:bookmarkEnd w:id="8"/>
+      <w:r>
+        <w:rPr>
+          <w:sz w:val="24"/>
+          <w:lang w:val="fr-CA"/>
+        </w:rPr>
+        <w:t>de faire de ce projet un projet sur toute la session avec plusieurs petites remises en guise de travaux pratiques, afin qu’il soit au final</w:t>
+      </w:r>
+      <w:r>
+        <w:rPr>
+          <w:sz w:val="24"/>
+          <w:lang w:val="fr-CA"/>
+        </w:rPr>
+        <w:t xml:space="preserve"> plus étoffé en fonctionnalités et nous permettant ainsi d’améliorer le produit final tout au long de nos apprentissages.</w:t>
       </w:r>
     </w:p>
     <w:p>
@@ -4217,7 +4912,31 @@
           <w:szCs w:val="24"/>
           <w:lang w:val="fr-CA"/>
         </w:rPr>
-        <w:t>ce travail pratique a permis de mettre en commun des apprentissages faits aux dernier travaux pratique tout en permettant d’ajouter une touche de créativité et un défi supplémentaire quant aux fonctionnalités afin d’offrir un produit final satisfaisant qui respecte les contraintes tout en ayant sa touche d’originalité.</w:t>
+        <w:t>ce travail pratique a permis de mettre en commun des apprentissages faits aux dernier</w:t>
+      </w:r>
+      <w:r>
+        <w:rPr>
+          <w:sz w:val="24"/>
+          <w:szCs w:val="24"/>
+          <w:lang w:val="fr-CA"/>
+        </w:rPr>
+        <w:t>s</w:t>
+      </w:r>
+      <w:r>
+        <w:rPr>
+          <w:sz w:val="24"/>
+          <w:szCs w:val="24"/>
+          <w:lang w:val="fr-CA"/>
+        </w:rPr>
+        <w:t xml:space="preserve"> travaux pratique tout en permettant d’ajouter une touche de créativité et un défi supplémentaire quant aux fonctionnalités afin d’offrir un produit final satisfaisant qui respecte les contraintes tout en ayant sa touche d’originalité.</w:t>
+      </w:r>
+      <w:r>
+        <w:rPr>
+          <w:sz w:val="24"/>
+          <w:szCs w:val="24"/>
+          <w:lang w:val="fr-CA"/>
+        </w:rPr>
+        <w:t xml:space="preserve"> Nous sommes très satisfaits du résultat obtenu et attendons impatiemment notre date de présentation orale afin de pouvoir vous partager cette application captivante. </w:t>
       </w:r>
     </w:p>
     <w:sectPr>
@@ -4298,7 +5017,7 @@
             <w:bCs/>
             <w:noProof/>
           </w:rPr>
-          <w:t>6</w:t>
+          <w:t>11</w:t>
         </w:r>
         <w:r>
           <w:rPr>
@@ -6566,7 +7285,7 @@
 </file>
 
 <file path=customXml/itemProps1.xml><?xml version="1.0" encoding="utf-8"?>
-<ds:datastoreItem xmlns:ds="http://schemas.openxmlformats.org/officeDocument/2006/customXml" ds:itemID="{ABE57553-FDCA-41B1-A30C-E08AA6DBD0A6}">
+<ds:datastoreItem xmlns:ds="http://schemas.openxmlformats.org/officeDocument/2006/customXml" ds:itemID="{2CB68DAD-9345-44D6-BDFC-10DB33FC687B}">
   <ds:schemaRefs>
     <ds:schemaRef ds:uri="http://schemas.openxmlformats.org/officeDocument/2006/bibliography"/>
   </ds:schemaRefs>

</xml_diff>